<commit_message>
Slightly update second report
</commit_message>
<xml_diff>
--- a/documents/Report2.docx
+++ b/documents/Report2.docx
@@ -175,7 +175,7 @@
             </w:rPr>
             <w:fldChar w:fldCharType="separate"/>
           </w:r>
-          <w:hyperlink w:anchor="_Toc8650607" w:history="1">
+          <w:hyperlink w:anchor="_Toc8652187" w:history="1">
             <w:r>
               <w:rPr>
                 <w:rStyle w:val="a9"/>
@@ -230,7 +230,7 @@
                 <w:sz w:val="28"/>
                 <w:szCs w:val="28"/>
               </w:rPr>
-              <w:instrText xml:space="preserve"> PAGEREF _Toc8650607 \h </w:instrText>
+              <w:instrText xml:space="preserve"> PAGEREF _Toc8652187 \h </w:instrText>
             </w:r>
             <w:r>
               <w:rPr>
@@ -285,7 +285,7 @@
               <w:lang w:val="ru-RU" w:eastAsia="ru-RU"/>
             </w:rPr>
           </w:pPr>
-          <w:hyperlink w:anchor="_Toc8650608" w:history="1">
+          <w:hyperlink w:anchor="_Toc8652188" w:history="1">
             <w:r>
               <w:rPr>
                 <w:rStyle w:val="a9"/>
@@ -340,7 +340,7 @@
                 <w:sz w:val="28"/>
                 <w:szCs w:val="28"/>
               </w:rPr>
-              <w:instrText xml:space="preserve"> PAGEREF _Toc8650608 \h </w:instrText>
+              <w:instrText xml:space="preserve"> PAGEREF _Toc8652188 \h </w:instrText>
             </w:r>
             <w:r>
               <w:rPr>
@@ -392,7 +392,7 @@
               <w:szCs w:val="28"/>
             </w:rPr>
           </w:pPr>
-          <w:hyperlink w:anchor="_Toc8650609" w:history="1">
+          <w:hyperlink w:anchor="_Toc8652189" w:history="1">
             <w:r>
               <w:rPr>
                 <w:rStyle w:val="a9"/>
@@ -439,7 +439,7 @@
                 <w:webHidden/>
                 <w:szCs w:val="28"/>
               </w:rPr>
-              <w:instrText xml:space="preserve"> PAGEREF _Toc8650609 \h </w:instrText>
+              <w:instrText xml:space="preserve"> PAGEREF _Toc8652189 \h </w:instrText>
             </w:r>
             <w:r>
               <w:rPr>
@@ -487,7 +487,7 @@
               <w:szCs w:val="28"/>
             </w:rPr>
           </w:pPr>
-          <w:hyperlink w:anchor="_Toc8650610" w:history="1">
+          <w:hyperlink w:anchor="_Toc8652190" w:history="1">
             <w:r>
               <w:rPr>
                 <w:rStyle w:val="a9"/>
@@ -534,7 +534,7 @@
                 <w:webHidden/>
                 <w:szCs w:val="28"/>
               </w:rPr>
-              <w:instrText xml:space="preserve"> PAGEREF _Toc8650610 \h </w:instrText>
+              <w:instrText xml:space="preserve"> PAGEREF _Toc8652190 \h </w:instrText>
             </w:r>
             <w:r>
               <w:rPr>
@@ -582,7 +582,7 @@
               <w:szCs w:val="28"/>
             </w:rPr>
           </w:pPr>
-          <w:hyperlink w:anchor="_Toc8650611" w:history="1">
+          <w:hyperlink w:anchor="_Toc8652191" w:history="1">
             <w:r>
               <w:rPr>
                 <w:rStyle w:val="a9"/>
@@ -629,7 +629,7 @@
                 <w:webHidden/>
                 <w:szCs w:val="28"/>
               </w:rPr>
-              <w:instrText xml:space="preserve"> PAGEREF _Toc8650611 \h </w:instrText>
+              <w:instrText xml:space="preserve"> PAGEREF _Toc8652191 \h </w:instrText>
             </w:r>
             <w:r>
               <w:rPr>
@@ -677,7 +677,7 @@
               <w:szCs w:val="28"/>
             </w:rPr>
           </w:pPr>
-          <w:hyperlink w:anchor="_Toc8650612" w:history="1">
+          <w:hyperlink w:anchor="_Toc8652192" w:history="1">
             <w:r>
               <w:rPr>
                 <w:rStyle w:val="a9"/>
@@ -724,7 +724,7 @@
                 <w:webHidden/>
                 <w:szCs w:val="28"/>
               </w:rPr>
-              <w:instrText xml:space="preserve"> PAGEREF _Toc8650612 \h </w:instrText>
+              <w:instrText xml:space="preserve"> PAGEREF _Toc8652192 \h </w:instrText>
             </w:r>
             <w:r>
               <w:rPr>
@@ -772,7 +772,7 @@
               <w:szCs w:val="28"/>
             </w:rPr>
           </w:pPr>
-          <w:hyperlink w:anchor="_Toc8650613" w:history="1">
+          <w:hyperlink w:anchor="_Toc8652193" w:history="1">
             <w:r>
               <w:rPr>
                 <w:rStyle w:val="a9"/>
@@ -819,7 +819,7 @@
                 <w:webHidden/>
                 <w:szCs w:val="28"/>
               </w:rPr>
-              <w:instrText xml:space="preserve"> PAGEREF _Toc8650613 \h </w:instrText>
+              <w:instrText xml:space="preserve"> PAGEREF _Toc8652193 \h </w:instrText>
             </w:r>
             <w:r>
               <w:rPr>
@@ -870,7 +870,7 @@
               <w:lang w:val="ru-RU" w:eastAsia="ru-RU"/>
             </w:rPr>
           </w:pPr>
-          <w:hyperlink w:anchor="_Toc8650614" w:history="1">
+          <w:hyperlink w:anchor="_Toc8652194" w:history="1">
             <w:r>
               <w:rPr>
                 <w:rStyle w:val="a9"/>
@@ -925,7 +925,7 @@
                 <w:sz w:val="28"/>
                 <w:szCs w:val="28"/>
               </w:rPr>
-              <w:instrText xml:space="preserve"> PAGEREF _Toc8650614 \h </w:instrText>
+              <w:instrText xml:space="preserve"> PAGEREF _Toc8652194 \h </w:instrText>
             </w:r>
             <w:r>
               <w:rPr>
@@ -977,7 +977,7 @@
               <w:szCs w:val="28"/>
             </w:rPr>
           </w:pPr>
-          <w:hyperlink w:anchor="_Toc8650615" w:history="1">
+          <w:hyperlink w:anchor="_Toc8652195" w:history="1">
             <w:r>
               <w:rPr>
                 <w:rStyle w:val="a9"/>
@@ -1024,7 +1024,7 @@
                 <w:webHidden/>
                 <w:szCs w:val="28"/>
               </w:rPr>
-              <w:instrText xml:space="preserve"> PAGEREF _Toc8650615 \h </w:instrText>
+              <w:instrText xml:space="preserve"> PAGEREF _Toc8652195 \h </w:instrText>
             </w:r>
             <w:r>
               <w:rPr>
@@ -1072,7 +1072,7 @@
               <w:szCs w:val="28"/>
             </w:rPr>
           </w:pPr>
-          <w:hyperlink w:anchor="_Toc8650616" w:history="1">
+          <w:hyperlink w:anchor="_Toc8652196" w:history="1">
             <w:r>
               <w:rPr>
                 <w:rStyle w:val="a9"/>
@@ -1119,7 +1119,7 @@
                 <w:webHidden/>
                 <w:szCs w:val="28"/>
               </w:rPr>
-              <w:instrText xml:space="preserve"> PAGEREF _Toc8650616 \h </w:instrText>
+              <w:instrText xml:space="preserve"> PAGEREF _Toc8652196 \h </w:instrText>
             </w:r>
             <w:r>
               <w:rPr>
@@ -1167,7 +1167,7 @@
               <w:szCs w:val="28"/>
             </w:rPr>
           </w:pPr>
-          <w:hyperlink w:anchor="_Toc8650617" w:history="1">
+          <w:hyperlink w:anchor="_Toc8652197" w:history="1">
             <w:r>
               <w:rPr>
                 <w:rStyle w:val="a9"/>
@@ -1214,7 +1214,7 @@
                 <w:webHidden/>
                 <w:szCs w:val="28"/>
               </w:rPr>
-              <w:instrText xml:space="preserve"> PAGEREF _Toc8650617 \h </w:instrText>
+              <w:instrText xml:space="preserve"> PAGEREF _Toc8652197 \h </w:instrText>
             </w:r>
             <w:r>
               <w:rPr>
@@ -1262,7 +1262,7 @@
               <w:szCs w:val="28"/>
             </w:rPr>
           </w:pPr>
-          <w:hyperlink w:anchor="_Toc8650618" w:history="1">
+          <w:hyperlink w:anchor="_Toc8652198" w:history="1">
             <w:r>
               <w:rPr>
                 <w:rStyle w:val="a9"/>
@@ -1309,7 +1309,7 @@
                 <w:webHidden/>
                 <w:szCs w:val="28"/>
               </w:rPr>
-              <w:instrText xml:space="preserve"> PAGEREF _Toc8650618 \h </w:instrText>
+              <w:instrText xml:space="preserve"> PAGEREF _Toc8652198 \h </w:instrText>
             </w:r>
             <w:r>
               <w:rPr>
@@ -1360,7 +1360,7 @@
               <w:lang w:val="ru-RU" w:eastAsia="ru-RU"/>
             </w:rPr>
           </w:pPr>
-          <w:hyperlink w:anchor="_Toc8650619" w:history="1">
+          <w:hyperlink w:anchor="_Toc8652199" w:history="1">
             <w:r>
               <w:rPr>
                 <w:rStyle w:val="a9"/>
@@ -1415,7 +1415,7 @@
                 <w:sz w:val="28"/>
                 <w:szCs w:val="28"/>
               </w:rPr>
-              <w:instrText xml:space="preserve"> PAGEREF _Toc8650619 \h </w:instrText>
+              <w:instrText xml:space="preserve"> PAGEREF _Toc8652199 \h </w:instrText>
             </w:r>
             <w:r>
               <w:rPr>
@@ -1470,7 +1470,7 @@
               <w:lang w:val="ru-RU" w:eastAsia="ru-RU"/>
             </w:rPr>
           </w:pPr>
-          <w:hyperlink w:anchor="_Toc8650620" w:history="1">
+          <w:hyperlink w:anchor="_Toc8652200" w:history="1">
             <w:r>
               <w:rPr>
                 <w:rStyle w:val="a9"/>
@@ -1525,7 +1525,7 @@
                 <w:sz w:val="28"/>
                 <w:szCs w:val="28"/>
               </w:rPr>
-              <w:instrText xml:space="preserve"> PAGEREF _Toc8650620 \h </w:instrText>
+              <w:instrText xml:space="preserve"> PAGEREF _Toc8652200 \h </w:instrText>
             </w:r>
             <w:r>
               <w:rPr>
@@ -1577,7 +1577,7 @@
               <w:szCs w:val="28"/>
             </w:rPr>
           </w:pPr>
-          <w:hyperlink w:anchor="_Toc8650621" w:history="1">
+          <w:hyperlink w:anchor="_Toc8652201" w:history="1">
             <w:r>
               <w:rPr>
                 <w:rStyle w:val="a9"/>
@@ -1616,6 +1616,14 @@
                 <w:webHidden/>
                 <w:szCs w:val="28"/>
               </w:rPr>
+              <w:tab/>
+            </w:r>
+            <w:r>
+              <w:rPr>
+                <w:noProof/>
+                <w:webHidden/>
+                <w:szCs w:val="28"/>
+              </w:rPr>
               <w:fldChar w:fldCharType="begin"/>
             </w:r>
             <w:r>
@@ -1624,7 +1632,7 @@
                 <w:webHidden/>
                 <w:szCs w:val="28"/>
               </w:rPr>
-              <w:instrText xml:space="preserve"> PAGEREF _Toc8650621 \h </w:instrText>
+              <w:instrText xml:space="preserve"> PAGEREF _Toc8652201 \h </w:instrText>
             </w:r>
             <w:r>
               <w:rPr>
@@ -1672,7 +1680,7 @@
               <w:szCs w:val="28"/>
             </w:rPr>
           </w:pPr>
-          <w:hyperlink w:anchor="_Toc8650622" w:history="1">
+          <w:hyperlink w:anchor="_Toc8652202" w:history="1">
             <w:r>
               <w:rPr>
                 <w:rStyle w:val="a9"/>
@@ -1719,7 +1727,7 @@
                 <w:webHidden/>
                 <w:szCs w:val="28"/>
               </w:rPr>
-              <w:instrText xml:space="preserve"> PAGEREF _Toc8650622 \h </w:instrText>
+              <w:instrText xml:space="preserve"> PAGEREF _Toc8652202 \h </w:instrText>
             </w:r>
             <w:r>
               <w:rPr>
@@ -1767,7 +1775,7 @@
               <w:szCs w:val="28"/>
             </w:rPr>
           </w:pPr>
-          <w:hyperlink w:anchor="_Toc8650623" w:history="1">
+          <w:hyperlink w:anchor="_Toc8652203" w:history="1">
             <w:r>
               <w:rPr>
                 <w:rStyle w:val="a9"/>
@@ -1814,7 +1822,7 @@
                 <w:webHidden/>
                 <w:szCs w:val="28"/>
               </w:rPr>
-              <w:instrText xml:space="preserve"> PAGEREF _Toc8650623 \h </w:instrText>
+              <w:instrText xml:space="preserve"> PAGEREF _Toc8652203 \h </w:instrText>
             </w:r>
             <w:r>
               <w:rPr>
@@ -1862,7 +1870,7 @@
               <w:szCs w:val="28"/>
             </w:rPr>
           </w:pPr>
-          <w:hyperlink w:anchor="_Toc8650624" w:history="1">
+          <w:hyperlink w:anchor="_Toc8652204" w:history="1">
             <w:r>
               <w:rPr>
                 <w:rStyle w:val="a9"/>
@@ -1909,7 +1917,7 @@
                 <w:webHidden/>
                 <w:szCs w:val="28"/>
               </w:rPr>
-              <w:instrText xml:space="preserve"> PAGEREF _Toc8650624 \h </w:instrText>
+              <w:instrText xml:space="preserve"> PAGEREF _Toc8652204 \h </w:instrText>
             </w:r>
             <w:r>
               <w:rPr>
@@ -1957,7 +1965,7 @@
               <w:szCs w:val="28"/>
             </w:rPr>
           </w:pPr>
-          <w:hyperlink w:anchor="_Toc8650625" w:history="1">
+          <w:hyperlink w:anchor="_Toc8652205" w:history="1">
             <w:r>
               <w:rPr>
                 <w:rStyle w:val="a9"/>
@@ -2004,7 +2012,7 @@
                 <w:webHidden/>
                 <w:szCs w:val="28"/>
               </w:rPr>
-              <w:instrText xml:space="preserve"> PAGEREF _Toc8650625 \h </w:instrText>
+              <w:instrText xml:space="preserve"> PAGEREF _Toc8652205 \h </w:instrText>
             </w:r>
             <w:r>
               <w:rPr>
@@ -2055,7 +2063,7 @@
               <w:lang w:val="ru-RU" w:eastAsia="ru-RU"/>
             </w:rPr>
           </w:pPr>
-          <w:hyperlink w:anchor="_Toc8650626" w:history="1">
+          <w:hyperlink w:anchor="_Toc8652206" w:history="1">
             <w:r>
               <w:rPr>
                 <w:rStyle w:val="a9"/>
@@ -2110,7 +2118,7 @@
                 <w:sz w:val="28"/>
                 <w:szCs w:val="28"/>
               </w:rPr>
-              <w:instrText xml:space="preserve"> PAGEREF _Toc8650626 \h </w:instrText>
+              <w:instrText xml:space="preserve"> PAGEREF _Toc8652206 \h </w:instrText>
             </w:r>
             <w:r>
               <w:rPr>
@@ -2162,7 +2170,7 @@
               <w:szCs w:val="28"/>
             </w:rPr>
           </w:pPr>
-          <w:hyperlink w:anchor="_Toc8650627" w:history="1">
+          <w:hyperlink w:anchor="_Toc8652207" w:history="1">
             <w:r>
               <w:rPr>
                 <w:rStyle w:val="a9"/>
@@ -2209,7 +2217,7 @@
                 <w:webHidden/>
                 <w:szCs w:val="28"/>
               </w:rPr>
-              <w:instrText xml:space="preserve"> PAGEREF _Toc8650627 \h </w:instrText>
+              <w:instrText xml:space="preserve"> PAGEREF _Toc8652207 \h </w:instrText>
             </w:r>
             <w:r>
               <w:rPr>
@@ -2257,7 +2265,7 @@
               <w:szCs w:val="28"/>
             </w:rPr>
           </w:pPr>
-          <w:hyperlink w:anchor="_Toc8650628" w:history="1">
+          <w:hyperlink w:anchor="_Toc8652208" w:history="1">
             <w:r>
               <w:rPr>
                 <w:rStyle w:val="a9"/>
@@ -2304,7 +2312,7 @@
                 <w:webHidden/>
                 <w:szCs w:val="28"/>
               </w:rPr>
-              <w:instrText xml:space="preserve"> PAGEREF _Toc8650628 \h </w:instrText>
+              <w:instrText xml:space="preserve"> PAGEREF _Toc8652208 \h </w:instrText>
             </w:r>
             <w:r>
               <w:rPr>
@@ -2352,7 +2360,7 @@
               <w:szCs w:val="28"/>
             </w:rPr>
           </w:pPr>
-          <w:hyperlink w:anchor="_Toc8650629" w:history="1">
+          <w:hyperlink w:anchor="_Toc8652209" w:history="1">
             <w:r>
               <w:rPr>
                 <w:rStyle w:val="a9"/>
@@ -2399,7 +2407,7 @@
                 <w:webHidden/>
                 <w:szCs w:val="28"/>
               </w:rPr>
-              <w:instrText xml:space="preserve"> PAGEREF _Toc8650629 \h </w:instrText>
+              <w:instrText xml:space="preserve"> PAGEREF _Toc8652209 \h </w:instrText>
             </w:r>
             <w:r>
               <w:rPr>
@@ -2447,7 +2455,7 @@
               <w:szCs w:val="28"/>
             </w:rPr>
           </w:pPr>
-          <w:hyperlink w:anchor="_Toc8650630" w:history="1">
+          <w:hyperlink w:anchor="_Toc8652210" w:history="1">
             <w:r>
               <w:rPr>
                 <w:rStyle w:val="a9"/>
@@ -2494,7 +2502,7 @@
                 <w:webHidden/>
                 <w:szCs w:val="28"/>
               </w:rPr>
-              <w:instrText xml:space="preserve"> PAGEREF _Toc8650630 \h </w:instrText>
+              <w:instrText xml:space="preserve"> PAGEREF _Toc8652210 \h </w:instrText>
             </w:r>
             <w:r>
               <w:rPr>
@@ -2542,7 +2550,7 @@
               <w:szCs w:val="28"/>
             </w:rPr>
           </w:pPr>
-          <w:hyperlink w:anchor="_Toc8650631" w:history="1">
+          <w:hyperlink w:anchor="_Toc8652211" w:history="1">
             <w:r>
               <w:rPr>
                 <w:rStyle w:val="a9"/>
@@ -2589,7 +2597,7 @@
                 <w:webHidden/>
                 <w:szCs w:val="28"/>
               </w:rPr>
-              <w:instrText xml:space="preserve"> PAGEREF _Toc8650631 \h </w:instrText>
+              <w:instrText xml:space="preserve"> PAGEREF _Toc8652211 \h </w:instrText>
             </w:r>
             <w:r>
               <w:rPr>
@@ -2637,7 +2645,7 @@
               <w:szCs w:val="28"/>
             </w:rPr>
           </w:pPr>
-          <w:hyperlink w:anchor="_Toc8650632" w:history="1">
+          <w:hyperlink w:anchor="_Toc8652212" w:history="1">
             <w:r>
               <w:rPr>
                 <w:rStyle w:val="a9"/>
@@ -2684,7 +2692,7 @@
                 <w:webHidden/>
                 <w:szCs w:val="28"/>
               </w:rPr>
-              <w:instrText xml:space="preserve"> PAGEREF _Toc8650632 \h </w:instrText>
+              <w:instrText xml:space="preserve"> PAGEREF _Toc8652212 \h </w:instrText>
             </w:r>
             <w:r>
               <w:rPr>
@@ -2735,7 +2743,7 @@
               <w:lang w:val="ru-RU" w:eastAsia="ru-RU"/>
             </w:rPr>
           </w:pPr>
-          <w:hyperlink w:anchor="_Toc8650633" w:history="1">
+          <w:hyperlink w:anchor="_Toc8652213" w:history="1">
             <w:r>
               <w:rPr>
                 <w:rStyle w:val="a9"/>
@@ -2790,7 +2798,7 @@
                 <w:sz w:val="28"/>
                 <w:szCs w:val="28"/>
               </w:rPr>
-              <w:instrText xml:space="preserve"> PAGEREF _Toc8650633 \h </w:instrText>
+              <w:instrText xml:space="preserve"> PAGEREF _Toc8652213 \h </w:instrText>
             </w:r>
             <w:r>
               <w:rPr>
@@ -2845,7 +2853,7 @@
               <w:lang w:val="ru-RU" w:eastAsia="ru-RU"/>
             </w:rPr>
           </w:pPr>
-          <w:hyperlink w:anchor="_Toc8650634" w:history="1">
+          <w:hyperlink w:anchor="_Toc8652214" w:history="1">
             <w:r>
               <w:rPr>
                 <w:rStyle w:val="a9"/>
@@ -2900,7 +2908,7 @@
                 <w:sz w:val="28"/>
                 <w:szCs w:val="28"/>
               </w:rPr>
-              <w:instrText xml:space="preserve"> PAGEREF _Toc8650634 \h </w:instrText>
+              <w:instrText xml:space="preserve"> PAGEREF _Toc8652214 \h </w:instrText>
             </w:r>
             <w:r>
               <w:rPr>
@@ -2952,7 +2960,7 @@
               <w:szCs w:val="28"/>
             </w:rPr>
           </w:pPr>
-          <w:hyperlink w:anchor="_Toc8650635" w:history="1">
+          <w:hyperlink w:anchor="_Toc8652215" w:history="1">
             <w:r>
               <w:rPr>
                 <w:rStyle w:val="a9"/>
@@ -2999,7 +3007,7 @@
                 <w:webHidden/>
                 <w:szCs w:val="28"/>
               </w:rPr>
-              <w:instrText xml:space="preserve"> PAGEREF _Toc8650635 \h </w:instrText>
+              <w:instrText xml:space="preserve"> PAGEREF _Toc8652215 \h </w:instrText>
             </w:r>
             <w:r>
               <w:rPr>
@@ -3047,7 +3055,7 @@
               <w:szCs w:val="28"/>
             </w:rPr>
           </w:pPr>
-          <w:hyperlink w:anchor="_Toc8650636" w:history="1">
+          <w:hyperlink w:anchor="_Toc8652216" w:history="1">
             <w:r>
               <w:rPr>
                 <w:rStyle w:val="a9"/>
@@ -3094,7 +3102,7 @@
                 <w:webHidden/>
                 <w:szCs w:val="28"/>
               </w:rPr>
-              <w:instrText xml:space="preserve"> PAGEREF _Toc8650636 \h </w:instrText>
+              <w:instrText xml:space="preserve"> PAGEREF _Toc8652216 \h </w:instrText>
             </w:r>
             <w:r>
               <w:rPr>
@@ -3142,7 +3150,7 @@
               <w:szCs w:val="28"/>
             </w:rPr>
           </w:pPr>
-          <w:hyperlink w:anchor="_Toc8650637" w:history="1">
+          <w:hyperlink w:anchor="_Toc8652217" w:history="1">
             <w:r>
               <w:rPr>
                 <w:rStyle w:val="a9"/>
@@ -3189,7 +3197,7 @@
                 <w:webHidden/>
                 <w:szCs w:val="28"/>
               </w:rPr>
-              <w:instrText xml:space="preserve"> PAGEREF _Toc8650637 \h </w:instrText>
+              <w:instrText xml:space="preserve"> PAGEREF _Toc8652217 \h </w:instrText>
             </w:r>
             <w:r>
               <w:rPr>
@@ -3237,7 +3245,7 @@
               <w:szCs w:val="28"/>
             </w:rPr>
           </w:pPr>
-          <w:hyperlink w:anchor="_Toc8650638" w:history="1">
+          <w:hyperlink w:anchor="_Toc8652218" w:history="1">
             <w:r>
               <w:rPr>
                 <w:rStyle w:val="a9"/>
@@ -3284,7 +3292,7 @@
                 <w:webHidden/>
                 <w:szCs w:val="28"/>
               </w:rPr>
-              <w:instrText xml:space="preserve"> PAGEREF _Toc8650638 \h </w:instrText>
+              <w:instrText xml:space="preserve"> PAGEREF _Toc8652218 \h </w:instrText>
             </w:r>
             <w:r>
               <w:rPr>
@@ -3335,7 +3343,7 @@
               <w:lang w:val="ru-RU" w:eastAsia="ru-RU"/>
             </w:rPr>
           </w:pPr>
-          <w:hyperlink w:anchor="_Toc8650639" w:history="1">
+          <w:hyperlink w:anchor="_Toc8652219" w:history="1">
             <w:r>
               <w:rPr>
                 <w:rStyle w:val="a9"/>
@@ -3390,7 +3398,7 @@
                 <w:sz w:val="28"/>
                 <w:szCs w:val="28"/>
               </w:rPr>
-              <w:instrText xml:space="preserve"> PAGEREF _Toc8650639 \h </w:instrText>
+              <w:instrText xml:space="preserve"> PAGEREF _Toc8652219 \h </w:instrText>
             </w:r>
             <w:r>
               <w:rPr>
@@ -3445,7 +3453,7 @@
               <w:lang w:val="ru-RU" w:eastAsia="ru-RU"/>
             </w:rPr>
           </w:pPr>
-          <w:hyperlink w:anchor="_Toc8650640" w:history="1">
+          <w:hyperlink w:anchor="_Toc8652220" w:history="1">
             <w:r>
               <w:rPr>
                 <w:rStyle w:val="a9"/>
@@ -3500,7 +3508,7 @@
                 <w:sz w:val="28"/>
                 <w:szCs w:val="28"/>
               </w:rPr>
-              <w:instrText xml:space="preserve"> PAGEREF _Toc8650640 \h </w:instrText>
+              <w:instrText xml:space="preserve"> PAGEREF _Toc8652220 \h </w:instrText>
             </w:r>
             <w:r>
               <w:rPr>
@@ -3555,7 +3563,7 @@
               <w:lang w:val="ru-RU" w:eastAsia="ru-RU"/>
             </w:rPr>
           </w:pPr>
-          <w:hyperlink w:anchor="_Toc8650641" w:history="1">
+          <w:hyperlink w:anchor="_Toc8652221" w:history="1">
             <w:r>
               <w:rPr>
                 <w:rStyle w:val="a9"/>
@@ -3610,7 +3618,7 @@
                 <w:sz w:val="28"/>
                 <w:szCs w:val="28"/>
               </w:rPr>
-              <w:instrText xml:space="preserve"> PAGEREF _Toc8650641 \h </w:instrText>
+              <w:instrText xml:space="preserve"> PAGEREF _Toc8652221 \h </w:instrText>
             </w:r>
             <w:r>
               <w:rPr>
@@ -3665,7 +3673,7 @@
               <w:lang w:val="ru-RU" w:eastAsia="ru-RU"/>
             </w:rPr>
           </w:pPr>
-          <w:hyperlink w:anchor="_Toc8650642" w:history="1">
+          <w:hyperlink w:anchor="_Toc8652222" w:history="1">
             <w:r>
               <w:rPr>
                 <w:rStyle w:val="a9"/>
@@ -3720,7 +3728,7 @@
                 <w:sz w:val="28"/>
                 <w:szCs w:val="28"/>
               </w:rPr>
-              <w:instrText xml:space="preserve"> PAGEREF _Toc8650642 \h </w:instrText>
+              <w:instrText xml:space="preserve"> PAGEREF _Toc8652222 \h </w:instrText>
             </w:r>
             <w:r>
               <w:rPr>
@@ -3775,7 +3783,7 @@
               <w:lang w:val="ru-RU" w:eastAsia="ru-RU"/>
             </w:rPr>
           </w:pPr>
-          <w:hyperlink w:anchor="_Toc8650643" w:history="1">
+          <w:hyperlink w:anchor="_Toc8652223" w:history="1">
             <w:r>
               <w:rPr>
                 <w:rStyle w:val="a9"/>
@@ -3830,7 +3838,7 @@
                 <w:sz w:val="28"/>
                 <w:szCs w:val="28"/>
               </w:rPr>
-              <w:instrText xml:space="preserve"> PAGEREF _Toc8650643 \h </w:instrText>
+              <w:instrText xml:space="preserve"> PAGEREF _Toc8652223 \h </w:instrText>
             </w:r>
             <w:r>
               <w:rPr>
@@ -3882,7 +3890,7 @@
               <w:szCs w:val="28"/>
             </w:rPr>
           </w:pPr>
-          <w:hyperlink w:anchor="_Toc8650644" w:history="1">
+          <w:hyperlink w:anchor="_Toc8652224" w:history="1">
             <w:r>
               <w:rPr>
                 <w:rStyle w:val="a9"/>
@@ -3929,7 +3937,7 @@
                 <w:webHidden/>
                 <w:szCs w:val="28"/>
               </w:rPr>
-              <w:instrText xml:space="preserve"> PAGEREF _Toc8650644 \h </w:instrText>
+              <w:instrText xml:space="preserve"> PAGEREF _Toc8652224 \h </w:instrText>
             </w:r>
             <w:r>
               <w:rPr>
@@ -3977,7 +3985,7 @@
               <w:szCs w:val="28"/>
             </w:rPr>
           </w:pPr>
-          <w:hyperlink w:anchor="_Toc8650645" w:history="1">
+          <w:hyperlink w:anchor="_Toc8652225" w:history="1">
             <w:r>
               <w:rPr>
                 <w:rStyle w:val="a9"/>
@@ -4000,7 +4008,7 @@
                 <w:noProof/>
                 <w:szCs w:val="28"/>
               </w:rPr>
-              <w:t>Метод взаимодействия интерфейса и алгоритма моделирования</w:t>
+              <w:t>Взаимодействие интерфейса и алгоритма моделирования</w:t>
             </w:r>
             <w:r>
               <w:rPr>
@@ -4024,7 +4032,7 @@
                 <w:webHidden/>
                 <w:szCs w:val="28"/>
               </w:rPr>
-              <w:instrText xml:space="preserve"> PAGEREF _Toc8650645 \h </w:instrText>
+              <w:instrText xml:space="preserve"> PAGEREF _Toc8652225 \h </w:instrText>
             </w:r>
             <w:r>
               <w:rPr>
@@ -4072,7 +4080,7 @@
               <w:szCs w:val="28"/>
             </w:rPr>
           </w:pPr>
-          <w:hyperlink w:anchor="_Toc8650646" w:history="1">
+          <w:hyperlink w:anchor="_Toc8652226" w:history="1">
             <w:r>
               <w:rPr>
                 <w:rStyle w:val="a9"/>
@@ -4119,7 +4127,7 @@
                 <w:webHidden/>
                 <w:szCs w:val="28"/>
               </w:rPr>
-              <w:instrText xml:space="preserve"> PAGEREF _Toc8650646 \h </w:instrText>
+              <w:instrText xml:space="preserve"> PAGEREF _Toc8652226 \h </w:instrText>
             </w:r>
             <w:r>
               <w:rPr>
@@ -4170,7 +4178,7 @@
               <w:lang w:val="ru-RU" w:eastAsia="ru-RU"/>
             </w:rPr>
           </w:pPr>
-          <w:hyperlink w:anchor="_Toc8650647" w:history="1">
+          <w:hyperlink w:anchor="_Toc8652227" w:history="1">
             <w:r>
               <w:rPr>
                 <w:rStyle w:val="a9"/>
@@ -4225,7 +4233,7 @@
                 <w:sz w:val="28"/>
                 <w:szCs w:val="28"/>
               </w:rPr>
-              <w:instrText xml:space="preserve"> PAGEREF _Toc8650647 \h </w:instrText>
+              <w:instrText xml:space="preserve"> PAGEREF _Toc8652227 \h </w:instrText>
             </w:r>
             <w:r>
               <w:rPr>
@@ -4277,7 +4285,7 @@
               <w:szCs w:val="28"/>
             </w:rPr>
           </w:pPr>
-          <w:hyperlink w:anchor="_Toc8650648" w:history="1">
+          <w:hyperlink w:anchor="_Toc8652228" w:history="1">
             <w:r>
               <w:rPr>
                 <w:rStyle w:val="a9"/>
@@ -4324,7 +4332,7 @@
                 <w:webHidden/>
                 <w:szCs w:val="28"/>
               </w:rPr>
-              <w:instrText xml:space="preserve"> PAGEREF _Toc8650648 \h </w:instrText>
+              <w:instrText xml:space="preserve"> PAGEREF _Toc8652228 \h </w:instrText>
             </w:r>
             <w:r>
               <w:rPr>
@@ -4372,7 +4380,7 @@
               <w:szCs w:val="28"/>
             </w:rPr>
           </w:pPr>
-          <w:hyperlink w:anchor="_Toc8650649" w:history="1">
+          <w:hyperlink w:anchor="_Toc8652229" w:history="1">
             <w:r>
               <w:rPr>
                 <w:rStyle w:val="a9"/>
@@ -4419,7 +4427,7 @@
                 <w:webHidden/>
                 <w:szCs w:val="28"/>
               </w:rPr>
-              <w:instrText xml:space="preserve"> PAGEREF _Toc8650649 \h </w:instrText>
+              <w:instrText xml:space="preserve"> PAGEREF _Toc8652229 \h </w:instrText>
             </w:r>
             <w:r>
               <w:rPr>
@@ -4467,7 +4475,7 @@
               <w:szCs w:val="28"/>
             </w:rPr>
           </w:pPr>
-          <w:hyperlink w:anchor="_Toc8650650" w:history="1">
+          <w:hyperlink w:anchor="_Toc8652230" w:history="1">
             <w:r>
               <w:rPr>
                 <w:rStyle w:val="a9"/>
@@ -4514,7 +4522,7 @@
                 <w:webHidden/>
                 <w:szCs w:val="28"/>
               </w:rPr>
-              <w:instrText xml:space="preserve"> PAGEREF _Toc8650650 \h </w:instrText>
+              <w:instrText xml:space="preserve"> PAGEREF _Toc8652230 \h </w:instrText>
             </w:r>
             <w:r>
               <w:rPr>
@@ -4562,7 +4570,7 @@
               <w:szCs w:val="28"/>
             </w:rPr>
           </w:pPr>
-          <w:hyperlink w:anchor="_Toc8650651" w:history="1">
+          <w:hyperlink w:anchor="_Toc8652231" w:history="1">
             <w:r>
               <w:rPr>
                 <w:rStyle w:val="a9"/>
@@ -4609,7 +4617,7 @@
                 <w:webHidden/>
                 <w:szCs w:val="28"/>
               </w:rPr>
-              <w:instrText xml:space="preserve"> PAGEREF _Toc8650651 \h </w:instrText>
+              <w:instrText xml:space="preserve"> PAGEREF _Toc8652231 \h </w:instrText>
             </w:r>
             <w:r>
               <w:rPr>
@@ -4660,7 +4668,7 @@
               <w:lang w:val="ru-RU" w:eastAsia="ru-RU"/>
             </w:rPr>
           </w:pPr>
-          <w:hyperlink w:anchor="_Toc8650652" w:history="1">
+          <w:hyperlink w:anchor="_Toc8652232" w:history="1">
             <w:r>
               <w:rPr>
                 <w:rStyle w:val="a9"/>
@@ -4715,7 +4723,7 @@
                 <w:sz w:val="28"/>
                 <w:szCs w:val="28"/>
               </w:rPr>
-              <w:instrText xml:space="preserve"> PAGEREF _Toc8650652 \h </w:instrText>
+              <w:instrText xml:space="preserve"> PAGEREF _Toc8652232 \h </w:instrText>
             </w:r>
             <w:r>
               <w:rPr>
@@ -4770,7 +4778,7 @@
               <w:lang w:val="ru-RU" w:eastAsia="ru-RU"/>
             </w:rPr>
           </w:pPr>
-          <w:hyperlink w:anchor="_Toc8650653" w:history="1">
+          <w:hyperlink w:anchor="_Toc8652233" w:history="1">
             <w:r>
               <w:rPr>
                 <w:rStyle w:val="a9"/>
@@ -4825,7 +4833,7 @@
                 <w:sz w:val="28"/>
                 <w:szCs w:val="28"/>
               </w:rPr>
-              <w:instrText xml:space="preserve"> PAGEREF _Toc8650653 \h </w:instrText>
+              <w:instrText xml:space="preserve"> PAGEREF _Toc8652233 \h </w:instrText>
             </w:r>
             <w:r>
               <w:rPr>
@@ -4880,7 +4888,7 @@
               <w:lang w:val="ru-RU" w:eastAsia="ru-RU"/>
             </w:rPr>
           </w:pPr>
-          <w:hyperlink w:anchor="_Toc8650654" w:history="1">
+          <w:hyperlink w:anchor="_Toc8652234" w:history="1">
             <w:r>
               <w:rPr>
                 <w:rStyle w:val="a9"/>
@@ -4935,7 +4943,7 @@
                 <w:sz w:val="28"/>
                 <w:szCs w:val="28"/>
               </w:rPr>
-              <w:instrText xml:space="preserve"> PAGEREF _Toc8650654 \h </w:instrText>
+              <w:instrText xml:space="preserve"> PAGEREF _Toc8652234 \h </w:instrText>
             </w:r>
             <w:r>
               <w:rPr>
@@ -4987,7 +4995,7 @@
               <w:szCs w:val="28"/>
             </w:rPr>
           </w:pPr>
-          <w:hyperlink w:anchor="_Toc8650655" w:history="1">
+          <w:hyperlink w:anchor="_Toc8652235" w:history="1">
             <w:r>
               <w:rPr>
                 <w:rStyle w:val="a9"/>
@@ -5034,7 +5042,7 @@
                 <w:webHidden/>
                 <w:szCs w:val="28"/>
               </w:rPr>
-              <w:instrText xml:space="preserve"> PAGEREF _Toc8650655 \h </w:instrText>
+              <w:instrText xml:space="preserve"> PAGEREF _Toc8652235 \h </w:instrText>
             </w:r>
             <w:r>
               <w:rPr>
@@ -5082,7 +5090,7 @@
               <w:szCs w:val="28"/>
             </w:rPr>
           </w:pPr>
-          <w:hyperlink w:anchor="_Toc8650656" w:history="1">
+          <w:hyperlink w:anchor="_Toc8652236" w:history="1">
             <w:r>
               <w:rPr>
                 <w:rStyle w:val="a9"/>
@@ -5129,7 +5137,7 @@
                 <w:webHidden/>
                 <w:szCs w:val="28"/>
               </w:rPr>
-              <w:instrText xml:space="preserve"> PAGEREF _Toc8650656 \h </w:instrText>
+              <w:instrText xml:space="preserve"> PAGEREF _Toc8652236 \h </w:instrText>
             </w:r>
             <w:r>
               <w:rPr>
@@ -5180,7 +5188,7 @@
               <w:lang w:val="ru-RU" w:eastAsia="ru-RU"/>
             </w:rPr>
           </w:pPr>
-          <w:hyperlink w:anchor="_Toc8650657" w:history="1">
+          <w:hyperlink w:anchor="_Toc8652237" w:history="1">
             <w:r>
               <w:rPr>
                 <w:rStyle w:val="a9"/>
@@ -5235,7 +5243,7 @@
                 <w:sz w:val="28"/>
                 <w:szCs w:val="28"/>
               </w:rPr>
-              <w:instrText xml:space="preserve"> PAGEREF _Toc8650657 \h </w:instrText>
+              <w:instrText xml:space="preserve"> PAGEREF _Toc8652237 \h </w:instrText>
             </w:r>
             <w:r>
               <w:rPr>
@@ -5287,7 +5295,7 @@
               <w:szCs w:val="28"/>
             </w:rPr>
           </w:pPr>
-          <w:hyperlink w:anchor="_Toc8650658" w:history="1">
+          <w:hyperlink w:anchor="_Toc8652238" w:history="1">
             <w:r>
               <w:rPr>
                 <w:rStyle w:val="a9"/>
@@ -5334,7 +5342,7 @@
                 <w:webHidden/>
                 <w:szCs w:val="28"/>
               </w:rPr>
-              <w:instrText xml:space="preserve"> PAGEREF _Toc8650658 \h </w:instrText>
+              <w:instrText xml:space="preserve"> PAGEREF _Toc8652238 \h </w:instrText>
             </w:r>
             <w:r>
               <w:rPr>
@@ -5382,7 +5390,7 @@
               <w:szCs w:val="28"/>
             </w:rPr>
           </w:pPr>
-          <w:hyperlink w:anchor="_Toc8650659" w:history="1">
+          <w:hyperlink w:anchor="_Toc8652239" w:history="1">
             <w:r>
               <w:rPr>
                 <w:rStyle w:val="a9"/>
@@ -5429,7 +5437,7 @@
                 <w:webHidden/>
                 <w:szCs w:val="28"/>
               </w:rPr>
-              <w:instrText xml:space="preserve"> PAGEREF _Toc8650659 \h </w:instrText>
+              <w:instrText xml:space="preserve"> PAGEREF _Toc8652239 \h </w:instrText>
             </w:r>
             <w:r>
               <w:rPr>
@@ -5477,7 +5485,7 @@
               <w:szCs w:val="28"/>
             </w:rPr>
           </w:pPr>
-          <w:hyperlink w:anchor="_Toc8650660" w:history="1">
+          <w:hyperlink w:anchor="_Toc8652240" w:history="1">
             <w:r>
               <w:rPr>
                 <w:rStyle w:val="a9"/>
@@ -5524,7 +5532,7 @@
                 <w:webHidden/>
                 <w:szCs w:val="28"/>
               </w:rPr>
-              <w:instrText xml:space="preserve"> PAGEREF _Toc8650660 \h </w:instrText>
+              <w:instrText xml:space="preserve"> PAGEREF _Toc8652240 \h </w:instrText>
             </w:r>
             <w:r>
               <w:rPr>
@@ -5572,7 +5580,7 @@
               <w:szCs w:val="28"/>
             </w:rPr>
           </w:pPr>
-          <w:hyperlink w:anchor="_Toc8650661" w:history="1">
+          <w:hyperlink w:anchor="_Toc8652241" w:history="1">
             <w:r>
               <w:rPr>
                 <w:rStyle w:val="a9"/>
@@ -5595,7 +5603,23 @@
                 <w:noProof/>
                 <w:szCs w:val="28"/>
               </w:rPr>
-              <w:t>Методика измерения энергии активации процесса отверждения</w:t>
+              <w:t>Методика измерения энергии активации процесса</w:t>
+            </w:r>
+            <w:r>
+              <w:rPr>
+                <w:rStyle w:val="a9"/>
+                <w:noProof/>
+                <w:szCs w:val="28"/>
+              </w:rPr>
+              <w:br/>
+            </w:r>
+            <w:r>
+              <w:rPr>
+                <w:rStyle w:val="a9"/>
+                <w:noProof/>
+                <w:szCs w:val="28"/>
+              </w:rPr>
+              <w:t xml:space="preserve"> отверждения</w:t>
             </w:r>
             <w:r>
               <w:rPr>
@@ -5619,7 +5643,7 @@
                 <w:webHidden/>
                 <w:szCs w:val="28"/>
               </w:rPr>
-              <w:instrText xml:space="preserve"> PAGEREF _Toc8650661 \h </w:instrText>
+              <w:instrText xml:space="preserve"> PAGEREF _Toc8652241 \h </w:instrText>
             </w:r>
             <w:r>
               <w:rPr>
@@ -5670,7 +5694,7 @@
               <w:lang w:val="ru-RU" w:eastAsia="ru-RU"/>
             </w:rPr>
           </w:pPr>
-          <w:hyperlink w:anchor="_Toc8650662" w:history="1">
+          <w:hyperlink w:anchor="_Toc8652242" w:history="1">
             <w:r>
               <w:rPr>
                 <w:rStyle w:val="a9"/>
@@ -5725,7 +5749,7 @@
                 <w:sz w:val="28"/>
                 <w:szCs w:val="28"/>
               </w:rPr>
-              <w:instrText xml:space="preserve"> PAGEREF _Toc8650662 \h </w:instrText>
+              <w:instrText xml:space="preserve"> PAGEREF _Toc8652242 \h </w:instrText>
             </w:r>
             <w:r>
               <w:rPr>
@@ -5779,7 +5803,7 @@
               <w:lang w:val="ru-RU" w:eastAsia="ru-RU"/>
             </w:rPr>
           </w:pPr>
-          <w:hyperlink w:anchor="_Toc8650663" w:history="1">
+          <w:hyperlink w:anchor="_Toc8652243" w:history="1">
             <w:r>
               <w:rPr>
                 <w:rStyle w:val="a9"/>
@@ -5814,7 +5838,7 @@
                 <w:sz w:val="28"/>
                 <w:szCs w:val="28"/>
               </w:rPr>
-              <w:instrText xml:space="preserve"> PAGEREF _Toc8650663 \h </w:instrText>
+              <w:instrText xml:space="preserve"> PAGEREF _Toc8652243 \h </w:instrText>
             </w:r>
             <w:r>
               <w:rPr>
@@ -5856,6 +5880,9 @@
         <w:p>
           <w:pPr>
             <w:jc w:val="both"/>
+            <w:rPr>
+              <w:szCs w:val="28"/>
+            </w:rPr>
           </w:pPr>
           <w:r>
             <w:rPr>
@@ -5880,67 +5907,65 @@
       <w:r>
         <w:br w:type="page"/>
       </w:r>
-      <w:bookmarkStart w:id="0" w:name="_GoBack"/>
-      <w:bookmarkEnd w:id="0"/>
     </w:p>
     <w:p>
       <w:pPr>
         <w:pStyle w:val="1"/>
       </w:pPr>
-      <w:bookmarkStart w:id="1" w:name="_Toc425734"/>
-      <w:bookmarkStart w:id="2" w:name="_Toc8650607"/>
+      <w:bookmarkStart w:id="0" w:name="_Toc425734"/>
+      <w:bookmarkStart w:id="1" w:name="_Toc8652187"/>
       <w:r>
         <w:lastRenderedPageBreak/>
         <w:t>Разработка алгоритмов учебно-демонстрационной программы.</w:t>
       </w:r>
+      <w:bookmarkEnd w:id="0"/>
       <w:bookmarkEnd w:id="1"/>
+      <w:r>
+        <w:t xml:space="preserve"> </w:t>
+      </w:r>
+    </w:p>
+    <w:p>
+      <w:pPr>
+        <w:pStyle w:val="2"/>
+      </w:pPr>
+      <w:bookmarkStart w:id="2" w:name="_Toc536553022"/>
+      <w:bookmarkStart w:id="3" w:name="_Toc8652188"/>
+      <w:r>
+        <w:t xml:space="preserve">Моделирование процесса </w:t>
+      </w:r>
+      <w:proofErr w:type="gramStart"/>
+      <w:r>
+        <w:t>вакуумной</w:t>
+      </w:r>
+      <w:proofErr w:type="gramEnd"/>
+      <w:r>
+        <w:t xml:space="preserve"> </w:t>
+      </w:r>
+      <w:proofErr w:type="spellStart"/>
+      <w:r>
+        <w:t>инфузии</w:t>
+      </w:r>
+      <w:proofErr w:type="spellEnd"/>
+      <w:r>
+        <w:t xml:space="preserve"> </w:t>
+      </w:r>
+      <w:r>
+        <w:t>методом клеточных автоматов</w:t>
+      </w:r>
       <w:bookmarkEnd w:id="2"/>
-      <w:r>
-        <w:t xml:space="preserve"> </w:t>
-      </w:r>
-    </w:p>
-    <w:p>
-      <w:pPr>
-        <w:pStyle w:val="2"/>
-      </w:pPr>
-      <w:bookmarkStart w:id="3" w:name="_Toc536553022"/>
-      <w:bookmarkStart w:id="4" w:name="_Toc8650608"/>
-      <w:r>
-        <w:t xml:space="preserve">Моделирование процесса </w:t>
-      </w:r>
-      <w:proofErr w:type="gramStart"/>
-      <w:r>
-        <w:t>вакуумной</w:t>
-      </w:r>
-      <w:proofErr w:type="gramEnd"/>
-      <w:r>
-        <w:t xml:space="preserve"> </w:t>
-      </w:r>
-      <w:proofErr w:type="spellStart"/>
-      <w:r>
-        <w:t>инфузии</w:t>
-      </w:r>
-      <w:proofErr w:type="spellEnd"/>
-      <w:r>
-        <w:t xml:space="preserve"> </w:t>
-      </w:r>
-      <w:r>
-        <w:t>методом клеточных автоматов</w:t>
-      </w:r>
       <w:bookmarkEnd w:id="3"/>
+    </w:p>
+    <w:p>
+      <w:pPr>
+        <w:pStyle w:val="3"/>
+      </w:pPr>
+      <w:bookmarkStart w:id="4" w:name="_Toc536553023"/>
+      <w:bookmarkStart w:id="5" w:name="_Toc8652189"/>
+      <w:r>
+        <w:t>Вычисление давления в узлах</w:t>
+      </w:r>
       <w:bookmarkEnd w:id="4"/>
-    </w:p>
-    <w:p>
-      <w:pPr>
-        <w:pStyle w:val="3"/>
-      </w:pPr>
-      <w:bookmarkStart w:id="5" w:name="_Toc536553023"/>
-      <w:bookmarkStart w:id="6" w:name="_Toc8650609"/>
-      <w:r>
-        <w:t>Вычисление давления в узлах</w:t>
-      </w:r>
       <w:bookmarkEnd w:id="5"/>
-      <w:bookmarkEnd w:id="6"/>
     </w:p>
     <w:p>
       <w:pPr>
@@ -9031,13 +9056,13 @@
       <w:pPr>
         <w:pStyle w:val="3"/>
       </w:pPr>
-      <w:bookmarkStart w:id="7" w:name="_Toc536553024"/>
-      <w:bookmarkStart w:id="8" w:name="_Toc8650610"/>
+      <w:bookmarkStart w:id="6" w:name="_Toc536553024"/>
+      <w:bookmarkStart w:id="7" w:name="_Toc8652190"/>
       <w:r>
         <w:t>Определение степени заполнения узла</w:t>
       </w:r>
+      <w:bookmarkEnd w:id="6"/>
       <w:bookmarkEnd w:id="7"/>
-      <w:bookmarkEnd w:id="8"/>
     </w:p>
     <w:p>
       <w:pPr>
@@ -9618,13 +9643,13 @@
       <w:pPr>
         <w:pStyle w:val="3"/>
       </w:pPr>
-      <w:bookmarkStart w:id="9" w:name="_Toc536553025"/>
-      <w:bookmarkStart w:id="10" w:name="_Toc8650611"/>
+      <w:bookmarkStart w:id="8" w:name="_Toc536553025"/>
+      <w:bookmarkStart w:id="9" w:name="_Toc8652191"/>
       <w:r>
         <w:t>Вычисление времени шага</w:t>
       </w:r>
+      <w:bookmarkEnd w:id="8"/>
       <w:bookmarkEnd w:id="9"/>
-      <w:bookmarkEnd w:id="10"/>
     </w:p>
     <w:p>
       <w:pPr>
@@ -10547,8 +10572,8 @@
       <w:pPr>
         <w:pStyle w:val="3"/>
       </w:pPr>
-      <w:bookmarkStart w:id="11" w:name="_Toc536553026"/>
-      <w:bookmarkStart w:id="12" w:name="_Toc8650612"/>
+      <w:bookmarkStart w:id="10" w:name="_Toc536553026"/>
+      <w:bookmarkStart w:id="11" w:name="_Toc8652192"/>
       <w:r>
         <w:t>Вычисление в</w:t>
       </w:r>
@@ -10559,8 +10584,8 @@
       <w:r>
         <w:t>связующего</w:t>
       </w:r>
+      <w:bookmarkEnd w:id="10"/>
       <w:bookmarkEnd w:id="11"/>
-      <w:bookmarkEnd w:id="12"/>
       <w:proofErr w:type="gramEnd"/>
     </w:p>
     <w:p>
@@ -12118,11 +12143,11 @@
       <w:pPr>
         <w:pStyle w:val="3"/>
       </w:pPr>
-      <w:bookmarkStart w:id="13" w:name="_Toc8650613"/>
+      <w:bookmarkStart w:id="12" w:name="_Toc8652193"/>
       <w:r>
         <w:t>Вычисление времени жизни связующего</w:t>
       </w:r>
-      <w:bookmarkEnd w:id="13"/>
+      <w:bookmarkEnd w:id="12"/>
     </w:p>
     <w:p>
       <w:pPr>
@@ -13266,8 +13291,8 @@
         <w:pStyle w:val="2"/>
         <w:ind w:left="578" w:hanging="578"/>
       </w:pPr>
-      <w:bookmarkStart w:id="14" w:name="_Toc536553027"/>
-      <w:bookmarkStart w:id="15" w:name="_Toc8650614"/>
+      <w:bookmarkStart w:id="13" w:name="_Toc536553027"/>
+      <w:bookmarkStart w:id="14" w:name="_Toc8652194"/>
       <w:r>
         <w:t>П</w:t>
       </w:r>
@@ -13280,22 +13305,22 @@
       <w:r>
         <w:t>раметры, необходимые для работы алгоритма моделирования</w:t>
       </w:r>
+      <w:bookmarkEnd w:id="13"/>
       <w:bookmarkEnd w:id="14"/>
+    </w:p>
+    <w:p>
+      <w:pPr>
+        <w:pStyle w:val="3"/>
+      </w:pPr>
+      <w:bookmarkStart w:id="15" w:name="_Toc8652195"/>
+      <w:r>
+        <w:t xml:space="preserve">Сетка </w:t>
+      </w:r>
+      <w:proofErr w:type="spellStart"/>
+      <w:r>
+        <w:t>преформы</w:t>
+      </w:r>
       <w:bookmarkEnd w:id="15"/>
-    </w:p>
-    <w:p>
-      <w:pPr>
-        <w:pStyle w:val="3"/>
-      </w:pPr>
-      <w:bookmarkStart w:id="16" w:name="_Toc8650615"/>
-      <w:r>
-        <w:t xml:space="preserve">Сетка </w:t>
-      </w:r>
-      <w:proofErr w:type="spellStart"/>
-      <w:r>
-        <w:t>преформы</w:t>
-      </w:r>
-      <w:bookmarkEnd w:id="16"/>
       <w:proofErr w:type="spellEnd"/>
     </w:p>
     <w:p>
@@ -13370,8 +13395,9 @@
       <w:pPr>
         <w:pStyle w:val="3"/>
       </w:pPr>
-      <w:bookmarkStart w:id="17" w:name="_Toc536553029"/>
-      <w:bookmarkStart w:id="18" w:name="_Toc8650616"/>
+      <w:bookmarkStart w:id="16" w:name="_Toc536553029"/>
+      <w:bookmarkStart w:id="17" w:name="_Toc8652196"/>
+      <w:bookmarkStart w:id="18" w:name="_Ref8652801"/>
       <w:r>
         <w:t>Параметры</w:t>
       </w:r>
@@ -13385,6 +13411,7 @@
       <w:r>
         <w:t>преформы</w:t>
       </w:r>
+      <w:bookmarkEnd w:id="16"/>
       <w:bookmarkEnd w:id="17"/>
       <w:bookmarkEnd w:id="18"/>
       <w:proofErr w:type="spellEnd"/>
@@ -13969,7 +13996,7 @@
         <w:pStyle w:val="3"/>
       </w:pPr>
       <w:bookmarkStart w:id="19" w:name="_Toc536553030"/>
-      <w:bookmarkStart w:id="20" w:name="_Toc8650617"/>
+      <w:bookmarkStart w:id="20" w:name="_Toc8652197"/>
       <w:r>
         <w:t xml:space="preserve">Параметры </w:t>
       </w:r>
@@ -14554,7 +14581,7 @@
         <w:pStyle w:val="3"/>
       </w:pPr>
       <w:bookmarkStart w:id="21" w:name="_Toc536553031"/>
-      <w:bookmarkStart w:id="22" w:name="_Toc8650618"/>
+      <w:bookmarkStart w:id="22" w:name="_Toc8652198"/>
       <w:r>
         <w:t>Параметры подачи и съёма связующего</w:t>
       </w:r>
@@ -15195,7 +15222,7 @@
         <w:pStyle w:val="1"/>
       </w:pPr>
       <w:bookmarkStart w:id="23" w:name="_Toc425735"/>
-      <w:bookmarkStart w:id="24" w:name="_Toc8650619"/>
+      <w:bookmarkStart w:id="24" w:name="_Toc8652199"/>
       <w:r>
         <w:lastRenderedPageBreak/>
         <w:t>Разработка уч</w:t>
@@ -15211,7 +15238,7 @@
         <w:pStyle w:val="2"/>
       </w:pPr>
       <w:bookmarkStart w:id="25" w:name="_Toc536553037"/>
-      <w:bookmarkStart w:id="26" w:name="_Toc8650620"/>
+      <w:bookmarkStart w:id="26" w:name="_Toc8652200"/>
       <w:r>
         <w:t xml:space="preserve">Основные концепции, использованные при </w:t>
       </w:r>
@@ -15226,7 +15253,7 @@
         <w:pStyle w:val="3"/>
       </w:pPr>
       <w:bookmarkStart w:id="27" w:name="_Toc536553038"/>
-      <w:bookmarkStart w:id="28" w:name="_Toc8650621"/>
+      <w:bookmarkStart w:id="28" w:name="_Toc8652201"/>
       <w:r>
         <w:t>Особенности реализации алгоритма моделирования</w:t>
       </w:r>
@@ -15626,7 +15653,7 @@
         </w:rPr>
         <w:lastRenderedPageBreak/>
         <w:drawing>
-          <wp:inline distT="0" distB="0" distL="0" distR="0" wp14:anchorId="44630197" wp14:editId="2540C9D6">
+          <wp:inline distT="0" distB="0" distL="0" distR="0" wp14:anchorId="1490711A" wp14:editId="044FA673">
             <wp:extent cx="390476" cy="2790476"/>
             <wp:effectExtent l="0" t="0" r="0" b="0"/>
             <wp:docPr id="2" name="Рисунок 2"/>
@@ -16326,7 +16353,7 @@
         <w:pStyle w:val="3"/>
       </w:pPr>
       <w:bookmarkStart w:id="30" w:name="_Toc536553039"/>
-      <w:bookmarkStart w:id="31" w:name="_Toc8650622"/>
+      <w:bookmarkStart w:id="31" w:name="_Toc8652202"/>
       <w:r>
         <w:t>Автоматическое соединение узлов различных слоёв</w:t>
       </w:r>
@@ -16849,7 +16876,7 @@
           <w:szCs w:val="28"/>
         </w:rPr>
         <w:drawing>
-          <wp:inline distT="0" distB="0" distL="0" distR="0" wp14:anchorId="418BD143" wp14:editId="2BE7CBDC">
+          <wp:inline distT="0" distB="0" distL="0" distR="0" wp14:anchorId="7EB13F7F" wp14:editId="70DDF467">
             <wp:extent cx="1609725" cy="1409700"/>
             <wp:effectExtent l="0" t="0" r="9525" b="0"/>
             <wp:docPr id="3" name="Рисунок 3"/>
@@ -17219,7 +17246,7 @@
         <w:pStyle w:val="3"/>
       </w:pPr>
       <w:bookmarkStart w:id="33" w:name="_Toc536553040"/>
-      <w:bookmarkStart w:id="34" w:name="_Toc8650623"/>
+      <w:bookmarkStart w:id="34" w:name="_Toc8652203"/>
       <w:proofErr w:type="spellStart"/>
       <w:r>
         <w:lastRenderedPageBreak/>
@@ -20430,8 +20457,14 @@
         <w:rPr>
           <w:szCs w:val="28"/>
         </w:rPr>
+        <w:t xml:space="preserve">Было проведено сравнение результатов выполнения многопоточного кода и однопоточного. Для этого было измерено время моделирования </w:t>
+      </w:r>
+      <w:r>
+        <w:rPr>
+          <w:szCs w:val="28"/>
+        </w:rPr>
         <w:lastRenderedPageBreak/>
-        <w:t>Было проведено сравнение результатов выполнения многопоточного кода и однопоточного. Для этого было измерено время моделирования пропитки трёх деталей (табл</w:t>
+        <w:t>пропитки трёх деталей (табл</w:t>
       </w:r>
       <w:r>
         <w:rPr>
@@ -21980,7 +22013,7 @@
       <w:bookmarkStart w:id="37" w:name="_Ref536637370"/>
       <w:bookmarkStart w:id="38" w:name="_Ref7102613"/>
       <w:bookmarkStart w:id="39" w:name="_Ref7102762"/>
-      <w:bookmarkStart w:id="40" w:name="_Toc8650624"/>
+      <w:bookmarkStart w:id="40" w:name="_Toc8652204"/>
       <w:r>
         <w:t>Визуализация при помощи трёхмерной графики</w:t>
       </w:r>
@@ -22003,14 +22036,14 @@
         <w:rPr>
           <w:szCs w:val="28"/>
         </w:rPr>
-        <w:t xml:space="preserve">Для визуализации результатов моделирования требуется отображать на трёхмерной сцене слои, состоящие из множества окрашенных треугольников. </w:t>
+        <w:t xml:space="preserve">Для визуализации результатов моделирования требуется отображать на трёхмерной сцене слои, состоящие из множества окрашенных треугольников. Для этой цели применяется графический движок. Для взаимодействия с </w:t>
       </w:r>
       <w:r>
         <w:rPr>
           <w:szCs w:val="28"/>
         </w:rPr>
         <w:lastRenderedPageBreak/>
-        <w:t xml:space="preserve">Для этой цели применяется графический движок. Для взаимодействия с графическим движком и управления процессом отображения элементов на экране был создан класс </w:t>
+        <w:t xml:space="preserve">графическим движком и управления процессом отображения элементов на экране был создан класс </w:t>
       </w:r>
       <w:proofErr w:type="spellStart"/>
       <w:r>
@@ -22330,7 +22363,7 @@
           <w:szCs w:val="28"/>
         </w:rPr>
         <w:drawing>
-          <wp:inline distT="0" distB="0" distL="0" distR="0" wp14:anchorId="349EC990" wp14:editId="4AA77A1F">
+          <wp:inline distT="0" distB="0" distL="0" distR="0" wp14:anchorId="0DF60AA2" wp14:editId="33029C07">
             <wp:extent cx="5943600" cy="5908040"/>
             <wp:effectExtent l="0" t="0" r="0" b="0"/>
             <wp:docPr id="6" name="Рисунок 6"/>
@@ -22502,7 +22535,7 @@
           <w:szCs w:val="28"/>
         </w:rPr>
         <w:drawing>
-          <wp:inline distT="0" distB="0" distL="0" distR="0" wp14:anchorId="1604C4D1" wp14:editId="4FFF3953">
+          <wp:inline distT="0" distB="0" distL="0" distR="0" wp14:anchorId="062894B5" wp14:editId="5DDDA743">
             <wp:extent cx="428625" cy="395139"/>
             <wp:effectExtent l="0" t="0" r="0" b="5080"/>
             <wp:docPr id="7" name="Рисунок 7"/>
@@ -22571,7 +22604,7 @@
         </w:rPr>
         <w:lastRenderedPageBreak/>
         <w:drawing>
-          <wp:inline distT="0" distB="0" distL="0" distR="0" wp14:anchorId="0D471639" wp14:editId="7B2C3FDA">
+          <wp:inline distT="0" distB="0" distL="0" distR="0" wp14:anchorId="1B66A86F" wp14:editId="4C585DCD">
             <wp:extent cx="381000" cy="374542"/>
             <wp:effectExtent l="0" t="0" r="0" b="6985"/>
             <wp:docPr id="8" name="Рисунок 8"/>
@@ -22653,7 +22686,7 @@
           <w:szCs w:val="28"/>
         </w:rPr>
         <w:drawing>
-          <wp:inline distT="0" distB="0" distL="0" distR="0" wp14:anchorId="6B9A8268" wp14:editId="2189C57F">
+          <wp:inline distT="0" distB="0" distL="0" distR="0" wp14:anchorId="75135324" wp14:editId="01698BD6">
             <wp:extent cx="590550" cy="383229"/>
             <wp:effectExtent l="0" t="0" r="0" b="0"/>
             <wp:docPr id="9" name="Рисунок 9"/>
@@ -22721,7 +22754,7 @@
           <w:szCs w:val="28"/>
         </w:rPr>
         <w:drawing>
-          <wp:inline distT="0" distB="0" distL="0" distR="0" wp14:anchorId="3D6A5A66" wp14:editId="341ADCE9">
+          <wp:inline distT="0" distB="0" distL="0" distR="0" wp14:anchorId="492638AE" wp14:editId="5A593DEF">
             <wp:extent cx="400050" cy="400050"/>
             <wp:effectExtent l="0" t="0" r="0" b="0"/>
             <wp:docPr id="10" name="Рисунок 10"/>
@@ -22803,7 +22836,7 @@
           <w:szCs w:val="28"/>
         </w:rPr>
         <w:drawing>
-          <wp:inline distT="0" distB="0" distL="0" distR="0" wp14:anchorId="0599B907" wp14:editId="755C07F9">
+          <wp:inline distT="0" distB="0" distL="0" distR="0" wp14:anchorId="2CA9CD25" wp14:editId="092FDDAF">
             <wp:extent cx="400050" cy="406608"/>
             <wp:effectExtent l="0" t="0" r="0" b="0"/>
             <wp:docPr id="11" name="Рисунок 11"/>
@@ -22871,7 +22904,7 @@
           <w:szCs w:val="28"/>
         </w:rPr>
         <w:drawing>
-          <wp:inline distT="0" distB="0" distL="0" distR="0" wp14:anchorId="66AAD1C4" wp14:editId="423E4536">
+          <wp:inline distT="0" distB="0" distL="0" distR="0" wp14:anchorId="0C5842DE" wp14:editId="3109EC48">
             <wp:extent cx="400050" cy="393383"/>
             <wp:effectExtent l="0" t="0" r="0" b="6985"/>
             <wp:docPr id="12" name="Рисунок 12"/>
@@ -22953,7 +22986,7 @@
           <w:szCs w:val="28"/>
         </w:rPr>
         <w:drawing>
-          <wp:inline distT="0" distB="0" distL="0" distR="0" wp14:anchorId="69F20FDE" wp14:editId="06579D08">
+          <wp:inline distT="0" distB="0" distL="0" distR="0" wp14:anchorId="64BA5162" wp14:editId="5AD10487">
             <wp:extent cx="440690" cy="426474"/>
             <wp:effectExtent l="0" t="0" r="0" b="0"/>
             <wp:docPr id="13" name="Рисунок 13"/>
@@ -23021,7 +23054,7 @@
           <w:szCs w:val="28"/>
         </w:rPr>
         <w:drawing>
-          <wp:inline distT="0" distB="0" distL="0" distR="0" wp14:anchorId="6A2FE62A" wp14:editId="4A9DC42E">
+          <wp:inline distT="0" distB="0" distL="0" distR="0" wp14:anchorId="1FA78669" wp14:editId="78DC3C0A">
             <wp:extent cx="400050" cy="400050"/>
             <wp:effectExtent l="0" t="0" r="0" b="0"/>
             <wp:docPr id="14" name="Рисунок 14"/>
@@ -23095,7 +23128,7 @@
         <w:pStyle w:val="3"/>
       </w:pPr>
       <w:bookmarkStart w:id="42" w:name="_Toc536553042"/>
-      <w:bookmarkStart w:id="43" w:name="_Toc8650625"/>
+      <w:bookmarkStart w:id="43" w:name="_Toc8652205"/>
       <w:r>
         <w:t>Формат хранения детали в файле</w:t>
       </w:r>
@@ -23900,7 +23933,7 @@
         <w:pStyle w:val="2"/>
       </w:pPr>
       <w:bookmarkStart w:id="44" w:name="_Toc536553043"/>
-      <w:bookmarkStart w:id="45" w:name="_Toc8650626"/>
+      <w:bookmarkStart w:id="45" w:name="_Toc8652206"/>
       <w:r>
         <w:t>Внутренняя структура программного обеспечения</w:t>
       </w:r>
@@ -24026,7 +24059,7 @@
         </w:rPr>
         <w:lastRenderedPageBreak/>
         <w:drawing>
-          <wp:inline distT="0" distB="0" distL="0" distR="0" wp14:anchorId="217BFA45" wp14:editId="2C3CEF93">
+          <wp:inline distT="0" distB="0" distL="0" distR="0" wp14:anchorId="33F839EE" wp14:editId="54D32152">
             <wp:extent cx="5943599" cy="3219207"/>
             <wp:effectExtent l="0" t="0" r="0" b="0"/>
             <wp:docPr id="19" name="Рисунок 19"/>
@@ -24122,7 +24155,7 @@
         <w:pStyle w:val="3"/>
       </w:pPr>
       <w:bookmarkStart w:id="47" w:name="_Toc536553044"/>
-      <w:bookmarkStart w:id="48" w:name="_Toc8650627"/>
+      <w:bookmarkStart w:id="48" w:name="_Toc8652207"/>
       <w:r>
         <w:t>Основные классы</w:t>
       </w:r>
@@ -24455,7 +24488,7 @@
         <w:pStyle w:val="3"/>
       </w:pPr>
       <w:bookmarkStart w:id="49" w:name="_Toc536553045"/>
-      <w:bookmarkStart w:id="50" w:name="_Toc8650628"/>
+      <w:bookmarkStart w:id="50" w:name="_Toc8652208"/>
       <w:r>
         <w:lastRenderedPageBreak/>
         <w:t>Классы элементов пропитываемой детали, используемые в расчётах</w:t>
@@ -24641,7 +24674,66 @@
         <w:rPr>
           <w:szCs w:val="28"/>
         </w:rPr>
-        <w:t>класс, созданный для хранения информации, характеризующей узел моделирования (клеточный автомат) на текущей итерации. Подробнее об информации, хранящейся в экземплярах данного класса, написано в пункте 4.1.</w:t>
+        <w:t>класс, созданный для хранения информации, характеризующей узел моделирования (клеточный автомат) на текущей итерации. Подробнее об информации, хранящейся в экземплярах данного класса, написано в пункте</w:t>
+      </w:r>
+      <w:r>
+        <w:rPr>
+          <w:szCs w:val="28"/>
+        </w:rPr>
+        <w:t xml:space="preserve"> </w:t>
+      </w:r>
+      <w:r>
+        <w:rPr>
+          <w:szCs w:val="28"/>
+        </w:rPr>
+        <w:fldChar w:fldCharType="begin"/>
+      </w:r>
+      <w:r>
+        <w:rPr>
+          <w:szCs w:val="28"/>
+        </w:rPr>
+        <w:instrText xml:space="preserve"> REF _Ref8652801 \r \h </w:instrText>
+      </w:r>
+      <w:r>
+        <w:rPr>
+          <w:szCs w:val="28"/>
+        </w:rPr>
+      </w:r>
+      <w:r>
+        <w:rPr>
+          <w:szCs w:val="28"/>
+        </w:rPr>
+        <w:fldChar w:fldCharType="separate"/>
+      </w:r>
+      <w:r>
+        <w:rPr>
+          <w:szCs w:val="28"/>
+        </w:rPr>
+        <w:t>1.</w:t>
+      </w:r>
+      <w:r>
+        <w:rPr>
+          <w:szCs w:val="28"/>
+        </w:rPr>
+        <w:t>2</w:t>
+      </w:r>
+      <w:r>
+        <w:rPr>
+          <w:szCs w:val="28"/>
+        </w:rPr>
+        <w:t>.2</w:t>
+      </w:r>
+      <w:r>
+        <w:rPr>
+          <w:szCs w:val="28"/>
+        </w:rPr>
+        <w:fldChar w:fldCharType="end"/>
+      </w:r>
+      <w:r>
+        <w:rPr>
+          <w:szCs w:val="28"/>
+        </w:rPr>
+        <w:t>.</w:t>
       </w:r>
     </w:p>
     <w:p>
@@ -24713,7 +24805,19 @@
         <w:rPr>
           <w:szCs w:val="28"/>
         </w:rPr>
-        <w:t>2.1.4</w:t>
+        <w:t>2.</w:t>
+      </w:r>
+      <w:r>
+        <w:rPr>
+          <w:szCs w:val="28"/>
+        </w:rPr>
+        <w:t>1</w:t>
+      </w:r>
+      <w:r>
+        <w:rPr>
+          <w:szCs w:val="28"/>
+        </w:rPr>
+        <w:t>.4</w:t>
       </w:r>
       <w:r>
         <w:rPr>
@@ -24857,7 +24961,7 @@
         <w:pStyle w:val="3"/>
       </w:pPr>
       <w:bookmarkStart w:id="51" w:name="_Toc536553046"/>
-      <w:bookmarkStart w:id="52" w:name="_Toc8650629"/>
+      <w:bookmarkStart w:id="52" w:name="_Toc8652209"/>
       <w:r>
         <w:t>Классы визуализации элементов пропитываемой детали</w:t>
       </w:r>
@@ -25266,7 +25370,7 @@
         <w:pStyle w:val="3"/>
       </w:pPr>
       <w:bookmarkStart w:id="53" w:name="_Toc536553047"/>
-      <w:bookmarkStart w:id="54" w:name="_Toc8650630"/>
+      <w:bookmarkStart w:id="54" w:name="_Toc8652210"/>
       <w:r>
         <w:t>Классы создания сеток слоёв</w:t>
       </w:r>
@@ -25734,7 +25838,7 @@
         <w:pStyle w:val="3"/>
       </w:pPr>
       <w:bookmarkStart w:id="55" w:name="_Toc536553048"/>
-      <w:bookmarkStart w:id="56" w:name="_Toc8650631"/>
+      <w:bookmarkStart w:id="56" w:name="_Toc8652211"/>
       <w:r>
         <w:t>Классы сохранения и загрузки созданной детали</w:t>
       </w:r>
@@ -25994,7 +26098,7 @@
         <w:pStyle w:val="3"/>
       </w:pPr>
       <w:bookmarkStart w:id="57" w:name="_Toc536553049"/>
-      <w:bookmarkStart w:id="58" w:name="_Toc8650632"/>
+      <w:bookmarkStart w:id="58" w:name="_Toc8652212"/>
       <w:r>
         <w:t>Вспомогательные структуры и классы</w:t>
       </w:r>
@@ -26833,7 +26937,7 @@
       <w:pPr>
         <w:pStyle w:val="1"/>
       </w:pPr>
-      <w:bookmarkStart w:id="59" w:name="_Toc8650633"/>
+      <w:bookmarkStart w:id="59" w:name="_Toc8652213"/>
       <w:r>
         <w:lastRenderedPageBreak/>
         <w:t>Разработка</w:t>
@@ -27086,7 +27190,7 @@
         <w:pStyle w:val="2"/>
         <w:ind w:left="578" w:hanging="578"/>
       </w:pPr>
-      <w:bookmarkStart w:id="60" w:name="_Toc8650634"/>
+      <w:bookmarkStart w:id="60" w:name="_Toc8652214"/>
       <w:r>
         <w:t>Основное окно программы</w:t>
       </w:r>
@@ -27243,7 +27347,7 @@
       <w:pPr>
         <w:pStyle w:val="3"/>
       </w:pPr>
-      <w:bookmarkStart w:id="62" w:name="_Toc8650635"/>
+      <w:bookmarkStart w:id="62" w:name="_Toc8652215"/>
       <w:r>
         <w:t>Панель инструментов</w:t>
       </w:r>
@@ -27671,7 +27775,7 @@
       <w:pPr>
         <w:pStyle w:val="3"/>
       </w:pPr>
-      <w:bookmarkStart w:id="64" w:name="_Toc8650636"/>
+      <w:bookmarkStart w:id="64" w:name="_Toc8652216"/>
       <w:r>
         <w:t>Вкладка «Параметры моделирования»</w:t>
       </w:r>
@@ -28713,13 +28817,7 @@
         <w:ind w:left="0"/>
       </w:pPr>
       <w:r>
-        <w:t xml:space="preserve">Галочка-переключатель «Ограничить расчёт временем жизни связующего» отвечает за </w:t>
-      </w:r>
-      <w:r>
-        <w:t>включение/выключение режима, когда по окончании времени жизни связующего происходит автомат</w:t>
-      </w:r>
-      <w:r>
-        <w:t>ическая остановка моделирования.</w:t>
+        <w:t>Галочка-переключатель «Ограничить расчёт временем жизни связующего» отвечает за включение/выключение режима, когда по окончании времени жизни связующего происходит автоматическая остановка моделирования.</w:t>
       </w:r>
     </w:p>
     <w:p>
@@ -28773,7 +28871,7 @@
       <w:pPr>
         <w:pStyle w:val="3"/>
       </w:pPr>
-      <w:bookmarkStart w:id="69" w:name="_Toc8650637"/>
+      <w:bookmarkStart w:id="69" w:name="_Toc8652217"/>
       <w:r>
         <w:t>Вкладка «Дополнительно»</w:t>
       </w:r>
@@ -28991,7 +29089,7 @@
       <w:pPr>
         <w:pStyle w:val="3"/>
       </w:pPr>
-      <w:bookmarkStart w:id="71" w:name="_Toc8650638"/>
+      <w:bookmarkStart w:id="71" w:name="_Toc8652218"/>
       <w:r>
         <w:t>Визуализация процесса пропитки</w:t>
       </w:r>
@@ -29883,10 +29981,7 @@
         <w:t xml:space="preserve"> - режим перемещения слоёв</w:t>
       </w:r>
       <w:r>
-        <w:t xml:space="preserve"> </w:t>
-      </w:r>
-      <w:r>
-        <w:t>(дополнительная возможность)</w:t>
+        <w:t xml:space="preserve"> (дополнительная возможность)</w:t>
       </w:r>
       <w:r>
         <w:t>;</w:t>
@@ -29952,10 +30047,7 @@
         <w:t xml:space="preserve"> - режим задания контура обрезки</w:t>
       </w:r>
       <w:r>
-        <w:t xml:space="preserve"> </w:t>
-      </w:r>
-      <w:r>
-        <w:t>(дополнительная возможность)</w:t>
+        <w:t xml:space="preserve"> (дополнительная возможность)</w:t>
       </w:r>
       <w:r>
         <w:t>.</w:t>
@@ -30873,7 +30965,12 @@
       </w:r>
       <w:proofErr w:type="gramEnd"/>
       <w:r>
-        <w:t>пользователь имеет возможность</w:t>
+        <w:t>пользовате</w:t>
+      </w:r>
+      <w:bookmarkStart w:id="78" w:name="_GoBack"/>
+      <w:bookmarkEnd w:id="78"/>
+      <w:r>
+        <w:t>ль имеет возможность</w:t>
       </w:r>
       <w:r>
         <w:t xml:space="preserve"> кликнуть мышью по изображению любого слоя. В результате вокруг </w:t>
@@ -30972,7 +31069,7 @@
       <w:pPr>
         <w:pStyle w:val="af1"/>
       </w:pPr>
-      <w:bookmarkStart w:id="78" w:name="_Ref7014840"/>
+      <w:bookmarkStart w:id="79" w:name="_Ref7014840"/>
       <w:r>
         <w:t xml:space="preserve">Рисунок </w:t>
       </w:r>
@@ -30997,7 +31094,7 @@
         </w:rPr>
         <w:fldChar w:fldCharType="end"/>
       </w:r>
-      <w:bookmarkEnd w:id="78"/>
+      <w:bookmarkEnd w:id="79"/>
       <w:r>
         <w:t xml:space="preserve"> – Сфера управления перемещением слоя</w:t>
       </w:r>
@@ -31195,7 +31292,7 @@
         <w:pStyle w:val="af1"/>
         <w:spacing w:line="360" w:lineRule="auto"/>
       </w:pPr>
-      <w:bookmarkStart w:id="79" w:name="_Ref7014982"/>
+      <w:bookmarkStart w:id="80" w:name="_Ref7014982"/>
       <w:r>
         <w:t xml:space="preserve">Рисунок </w:t>
       </w:r>
@@ -31220,7 +31317,7 @@
         </w:rPr>
         <w:fldChar w:fldCharType="end"/>
       </w:r>
-      <w:bookmarkEnd w:id="79"/>
+      <w:bookmarkEnd w:id="80"/>
       <w:r>
         <w:t xml:space="preserve"> – </w:t>
       </w:r>
@@ -31233,11 +31330,11 @@
         <w:pStyle w:val="2"/>
         <w:ind w:left="578" w:hanging="578"/>
       </w:pPr>
-      <w:bookmarkStart w:id="80" w:name="_Toc8650639"/>
+      <w:bookmarkStart w:id="81" w:name="_Toc8652219"/>
       <w:r>
         <w:t>Окно «Создание слоя»</w:t>
       </w:r>
-      <w:bookmarkEnd w:id="80"/>
+      <w:bookmarkEnd w:id="81"/>
     </w:p>
     <w:p>
       <w:pPr>
@@ -31349,7 +31446,7 @@
       <w:pPr>
         <w:pStyle w:val="af1"/>
       </w:pPr>
-      <w:bookmarkStart w:id="81" w:name="_Ref7016724"/>
+      <w:bookmarkStart w:id="82" w:name="_Ref7016724"/>
       <w:r>
         <w:t xml:space="preserve">Рисунок </w:t>
       </w:r>
@@ -31374,7 +31471,7 @@
         </w:rPr>
         <w:fldChar w:fldCharType="end"/>
       </w:r>
-      <w:bookmarkEnd w:id="81"/>
+      <w:bookmarkEnd w:id="82"/>
       <w:r>
         <w:t xml:space="preserve"> – </w:t>
       </w:r>
@@ -31556,8 +31653,8 @@
       <w:r>
         <w:t xml:space="preserve"> «Размеры заданы в миллиметрах».</w:t>
       </w:r>
-      <w:bookmarkStart w:id="82" w:name="_Toc1485180"/>
-      <w:bookmarkEnd w:id="82"/>
+      <w:bookmarkStart w:id="83" w:name="_Toc1485180"/>
+      <w:bookmarkEnd w:id="83"/>
     </w:p>
     <w:p>
       <w:pPr>
@@ -31587,11 +31684,11 @@
         <w:pStyle w:val="2"/>
         <w:ind w:left="578" w:hanging="578"/>
       </w:pPr>
-      <w:bookmarkStart w:id="83" w:name="_Toc8650640"/>
+      <w:bookmarkStart w:id="84" w:name="_Toc8652220"/>
       <w:r>
         <w:t>Окно «Задание границ слоя»</w:t>
       </w:r>
-      <w:bookmarkEnd w:id="83"/>
+      <w:bookmarkEnd w:id="84"/>
     </w:p>
     <w:p>
       <w:pPr>
@@ -31747,7 +31844,7 @@
         <w:pStyle w:val="af1"/>
         <w:spacing w:line="360" w:lineRule="auto"/>
       </w:pPr>
-      <w:bookmarkStart w:id="84" w:name="_Ref7020650"/>
+      <w:bookmarkStart w:id="85" w:name="_Ref7020650"/>
       <w:r>
         <w:t xml:space="preserve">Рисунок </w:t>
       </w:r>
@@ -31772,7 +31869,7 @@
         </w:rPr>
         <w:fldChar w:fldCharType="end"/>
       </w:r>
-      <w:bookmarkEnd w:id="84"/>
+      <w:bookmarkEnd w:id="85"/>
       <w:r>
         <w:t xml:space="preserve"> – Окно «Задание границ слоя»</w:t>
       </w:r>
@@ -32064,11 +32161,11 @@
         <w:pStyle w:val="2"/>
         <w:ind w:left="578" w:hanging="578"/>
       </w:pPr>
-      <w:bookmarkStart w:id="85" w:name="_Toc8650641"/>
+      <w:bookmarkStart w:id="86" w:name="_Toc8652221"/>
       <w:r>
         <w:t>Окно «База данных тканей»</w:t>
       </w:r>
-      <w:bookmarkEnd w:id="85"/>
+      <w:bookmarkEnd w:id="86"/>
     </w:p>
     <w:p>
       <w:pPr>
@@ -32167,7 +32264,7 @@
         <w:pStyle w:val="af1"/>
         <w:spacing w:line="360" w:lineRule="auto"/>
       </w:pPr>
-      <w:bookmarkStart w:id="86" w:name="_Ref7024636"/>
+      <w:bookmarkStart w:id="87" w:name="_Ref7024636"/>
       <w:r>
         <w:t xml:space="preserve">Рисунок </w:t>
       </w:r>
@@ -32192,7 +32289,7 @@
         </w:rPr>
         <w:fldChar w:fldCharType="end"/>
       </w:r>
-      <w:bookmarkEnd w:id="86"/>
+      <w:bookmarkEnd w:id="87"/>
       <w:r>
         <w:t xml:space="preserve"> – Интерфейс взаимодействия с базой данных тканей</w:t>
       </w:r>
@@ -32430,11 +32527,11 @@
         <w:spacing w:line="360" w:lineRule="auto"/>
         <w:ind w:left="578" w:hanging="578"/>
       </w:pPr>
-      <w:bookmarkStart w:id="87" w:name="_Toc8650642"/>
+      <w:bookmarkStart w:id="88" w:name="_Toc8652222"/>
       <w:r>
         <w:t>Окно «База данных связующих»</w:t>
       </w:r>
-      <w:bookmarkEnd w:id="87"/>
+      <w:bookmarkEnd w:id="88"/>
     </w:p>
     <w:p>
       <w:pPr>
@@ -32544,7 +32641,7 @@
       <w:pPr>
         <w:pStyle w:val="af1"/>
       </w:pPr>
-      <w:bookmarkStart w:id="88" w:name="_Ref7026348"/>
+      <w:bookmarkStart w:id="89" w:name="_Ref7026348"/>
       <w:r>
         <w:t xml:space="preserve">Рисунок </w:t>
       </w:r>
@@ -32569,7 +32666,7 @@
         </w:rPr>
         <w:fldChar w:fldCharType="end"/>
       </w:r>
-      <w:bookmarkEnd w:id="88"/>
+      <w:bookmarkEnd w:id="89"/>
       <w:r>
         <w:t xml:space="preserve"> – Интерфейс взаимодействия с базой данных связующих</w:t>
       </w:r>
@@ -32637,8 +32734,8 @@
       <w:r>
         <w:t xml:space="preserve"> с).</w:t>
       </w:r>
-      <w:bookmarkStart w:id="89" w:name="_Toc1485219"/>
-      <w:bookmarkEnd w:id="89"/>
+      <w:bookmarkStart w:id="90" w:name="_Toc1485219"/>
+      <w:bookmarkEnd w:id="90"/>
     </w:p>
     <w:p>
       <w:pPr>
@@ -32730,14 +32827,14 @@
         <w:pStyle w:val="2"/>
         <w:ind w:left="578" w:hanging="578"/>
       </w:pPr>
-      <w:bookmarkStart w:id="90" w:name="_Toc8650643"/>
+      <w:bookmarkStart w:id="91" w:name="_Toc8652223"/>
       <w:r>
         <w:t>Особенности</w:t>
       </w:r>
       <w:r>
         <w:t xml:space="preserve"> реализации пользовательского интерфейса</w:t>
       </w:r>
-      <w:bookmarkEnd w:id="90"/>
+      <w:bookmarkEnd w:id="91"/>
     </w:p>
     <w:p>
       <w:pPr>
@@ -32783,11 +32880,11 @@
       <w:pPr>
         <w:pStyle w:val="3"/>
       </w:pPr>
-      <w:bookmarkStart w:id="91" w:name="_Toc8650644"/>
+      <w:bookmarkStart w:id="92" w:name="_Toc8652224"/>
       <w:r>
         <w:t>Визуальный редактор графического интерфейса</w:t>
       </w:r>
-      <w:bookmarkEnd w:id="91"/>
+      <w:bookmarkEnd w:id="92"/>
     </w:p>
     <w:p>
       <w:pPr>
@@ -33081,7 +33178,7 @@
           <w:szCs w:val="28"/>
         </w:rPr>
       </w:pPr>
-      <w:bookmarkStart w:id="92" w:name="_Ref7096371"/>
+      <w:bookmarkStart w:id="93" w:name="_Ref7096371"/>
       <w:r>
         <w:t xml:space="preserve">Рисунок </w:t>
       </w:r>
@@ -33106,7 +33203,7 @@
         </w:rPr>
         <w:fldChar w:fldCharType="end"/>
       </w:r>
-      <w:bookmarkEnd w:id="92"/>
+      <w:bookmarkEnd w:id="93"/>
       <w:r>
         <w:t xml:space="preserve"> – </w:t>
       </w:r>
@@ -33121,12 +33218,21 @@
       <w:pPr>
         <w:pStyle w:val="3"/>
       </w:pPr>
-      <w:bookmarkStart w:id="93" w:name="_Toc8650645"/>
+      <w:bookmarkStart w:id="94" w:name="_Toc8652225"/>
       <w:r>
         <w:lastRenderedPageBreak/>
-        <w:t>Метод взаимодействия интерфейса и алгоритма моделирования</w:t>
-      </w:r>
-      <w:bookmarkEnd w:id="93"/>
+        <w:t>В</w:t>
+      </w:r>
+      <w:r>
+        <w:t>заимодействи</w:t>
+      </w:r>
+      <w:r>
+        <w:t>е</w:t>
+      </w:r>
+      <w:r>
+        <w:t xml:space="preserve"> интерфейса и алгоритма моделирования</w:t>
+      </w:r>
+      <w:bookmarkEnd w:id="94"/>
     </w:p>
     <w:p>
       <w:pPr>
@@ -33348,7 +33454,7 @@
           <w:szCs w:val="28"/>
         </w:rPr>
       </w:pPr>
-      <w:bookmarkStart w:id="94" w:name="_Ref7028803"/>
+      <w:bookmarkStart w:id="95" w:name="_Ref7028803"/>
       <w:r>
         <w:t xml:space="preserve">Рисунок </w:t>
       </w:r>
@@ -33373,7 +33479,7 @@
         </w:rPr>
         <w:fldChar w:fldCharType="end"/>
       </w:r>
-      <w:bookmarkEnd w:id="94"/>
+      <w:bookmarkEnd w:id="95"/>
       <w:r>
         <w:t xml:space="preserve"> – Шаблон проектирования </w:t>
       </w:r>
@@ -33792,12 +33898,12 @@
       <w:pPr>
         <w:pStyle w:val="3"/>
       </w:pPr>
-      <w:bookmarkStart w:id="95" w:name="_Toc8650646"/>
+      <w:bookmarkStart w:id="96" w:name="_Toc8652226"/>
       <w:r>
         <w:lastRenderedPageBreak/>
         <w:t>Механизм сигналов-слотов</w:t>
       </w:r>
-      <w:bookmarkEnd w:id="95"/>
+      <w:bookmarkEnd w:id="96"/>
     </w:p>
     <w:p>
       <w:pPr>
@@ -33870,11 +33976,11 @@
         <w:pStyle w:val="2"/>
         <w:ind w:left="578" w:hanging="578"/>
       </w:pPr>
-      <w:bookmarkStart w:id="96" w:name="_Toc8650647"/>
+      <w:bookmarkStart w:id="97" w:name="_Toc8652227"/>
       <w:r>
         <w:t>Внутренняя структура реализации пользовательского интерфейса</w:t>
       </w:r>
-      <w:bookmarkEnd w:id="96"/>
+      <w:bookmarkEnd w:id="97"/>
     </w:p>
     <w:p>
       <w:pPr>
@@ -34020,7 +34126,7 @@
       <w:pPr>
         <w:pStyle w:val="af1"/>
       </w:pPr>
-      <w:bookmarkStart w:id="97" w:name="_Ref7095757"/>
+      <w:bookmarkStart w:id="98" w:name="_Ref7095757"/>
       <w:r>
         <w:t xml:space="preserve">Рисунок </w:t>
       </w:r>
@@ -34045,7 +34151,7 @@
         </w:rPr>
         <w:fldChar w:fldCharType="end"/>
       </w:r>
-      <w:bookmarkEnd w:id="97"/>
+      <w:bookmarkEnd w:id="98"/>
       <w:r>
         <w:t xml:space="preserve"> – Диаграмма классов интерфейса пользователя</w:t>
       </w:r>
@@ -34054,7 +34160,7 @@
       <w:pPr>
         <w:pStyle w:val="3"/>
       </w:pPr>
-      <w:bookmarkStart w:id="98" w:name="_Toc8650648"/>
+      <w:bookmarkStart w:id="99" w:name="_Toc8652228"/>
       <w:r>
         <w:t>Классы</w:t>
       </w:r>
@@ -34073,7 +34179,7 @@
       <w:r>
         <w:t>)</w:t>
       </w:r>
-      <w:bookmarkEnd w:id="98"/>
+      <w:bookmarkEnd w:id="99"/>
     </w:p>
     <w:p>
       <w:pPr>
@@ -34415,14 +34521,14 @@
       <w:pPr>
         <w:pStyle w:val="3"/>
       </w:pPr>
-      <w:bookmarkStart w:id="99" w:name="_Toc8650649"/>
+      <w:bookmarkStart w:id="100" w:name="_Toc8652229"/>
       <w:r>
         <w:t xml:space="preserve">Классы </w:t>
       </w:r>
       <w:r>
         <w:t>представители</w:t>
       </w:r>
-      <w:bookmarkEnd w:id="99"/>
+      <w:bookmarkEnd w:id="100"/>
     </w:p>
     <w:p>
       <w:pPr>
@@ -34905,11 +35011,11 @@
       <w:pPr>
         <w:pStyle w:val="3"/>
       </w:pPr>
-      <w:bookmarkStart w:id="100" w:name="_Toc8650650"/>
+      <w:bookmarkStart w:id="101" w:name="_Toc8652230"/>
       <w:r>
         <w:t>Классы взаимодействия с базой данных</w:t>
       </w:r>
-      <w:bookmarkEnd w:id="100"/>
+      <w:bookmarkEnd w:id="101"/>
     </w:p>
     <w:p>
       <w:pPr>
@@ -35118,11 +35224,11 @@
       <w:pPr>
         <w:pStyle w:val="3"/>
       </w:pPr>
-      <w:bookmarkStart w:id="101" w:name="_Toc8650651"/>
+      <w:bookmarkStart w:id="102" w:name="_Toc8652231"/>
       <w:r>
         <w:t>Классы записи процесса пропитки</w:t>
       </w:r>
-      <w:bookmarkEnd w:id="101"/>
+      <w:bookmarkEnd w:id="102"/>
     </w:p>
     <w:p>
       <w:pPr>
@@ -35358,11 +35464,11 @@
         <w:pStyle w:val="2"/>
         <w:ind w:left="578" w:hanging="578"/>
       </w:pPr>
-      <w:bookmarkStart w:id="102" w:name="_Toc8650652"/>
+      <w:bookmarkStart w:id="103" w:name="_Toc8652232"/>
       <w:r>
         <w:t>Тестирование и отладка учебно-демонстрационной программы</w:t>
       </w:r>
-      <w:bookmarkEnd w:id="102"/>
+      <w:bookmarkEnd w:id="103"/>
     </w:p>
     <w:p>
       <w:pPr>
@@ -35714,7 +35820,7 @@
       <w:pPr>
         <w:pStyle w:val="af1"/>
       </w:pPr>
-      <w:bookmarkStart w:id="103" w:name="_Ref7189433"/>
+      <w:bookmarkStart w:id="104" w:name="_Ref7189433"/>
       <w:r>
         <w:t xml:space="preserve">Рисунок </w:t>
       </w:r>
@@ -35739,7 +35845,7 @@
         </w:rPr>
         <w:fldChar w:fldCharType="end"/>
       </w:r>
-      <w:bookmarkEnd w:id="103"/>
+      <w:bookmarkEnd w:id="104"/>
       <w:r>
         <w:t xml:space="preserve"> – Пример работы программы в </w:t>
       </w:r>
@@ -35819,7 +35925,7 @@
       <w:pPr>
         <w:pStyle w:val="af1"/>
       </w:pPr>
-      <w:bookmarkStart w:id="104" w:name="_Ref7189434"/>
+      <w:bookmarkStart w:id="105" w:name="_Ref7189434"/>
       <w:r>
         <w:t xml:space="preserve">Рисунок </w:t>
       </w:r>
@@ -35844,7 +35950,7 @@
         </w:rPr>
         <w:fldChar w:fldCharType="end"/>
       </w:r>
-      <w:bookmarkEnd w:id="104"/>
+      <w:bookmarkEnd w:id="105"/>
       <w:r>
         <w:t xml:space="preserve"> – </w:t>
       </w:r>
@@ -35928,7 +36034,7 @@
       <w:pPr>
         <w:pStyle w:val="af1"/>
       </w:pPr>
-      <w:bookmarkStart w:id="105" w:name="_Ref7189436"/>
+      <w:bookmarkStart w:id="106" w:name="_Ref7189436"/>
       <w:r>
         <w:t xml:space="preserve">Рисунок </w:t>
       </w:r>
@@ -35953,7 +36059,7 @@
         </w:rPr>
         <w:fldChar w:fldCharType="end"/>
       </w:r>
-      <w:bookmarkEnd w:id="105"/>
+      <w:bookmarkEnd w:id="106"/>
       <w:r>
         <w:t xml:space="preserve"> – </w:t>
       </w:r>
@@ -36185,7 +36291,7 @@
           <w:szCs w:val="28"/>
         </w:rPr>
       </w:pPr>
-      <w:bookmarkStart w:id="106" w:name="_Ref7193117"/>
+      <w:bookmarkStart w:id="107" w:name="_Ref7193117"/>
       <w:r>
         <w:t xml:space="preserve">Таблица </w:t>
       </w:r>
@@ -36210,7 +36316,7 @@
         </w:rPr>
         <w:fldChar w:fldCharType="end"/>
       </w:r>
-      <w:bookmarkEnd w:id="106"/>
+      <w:bookmarkEnd w:id="107"/>
       <w:r>
         <w:rPr>
           <w:szCs w:val="28"/>
@@ -36866,7 +36972,7 @@
       <w:pPr>
         <w:pStyle w:val="af1"/>
       </w:pPr>
-      <w:bookmarkStart w:id="107" w:name="_Ref7193345"/>
+      <w:bookmarkStart w:id="108" w:name="_Ref7193345"/>
       <w:r>
         <w:t xml:space="preserve">Рисунок </w:t>
       </w:r>
@@ -36891,7 +36997,7 @@
         </w:rPr>
         <w:fldChar w:fldCharType="end"/>
       </w:r>
-      <w:bookmarkEnd w:id="107"/>
+      <w:bookmarkEnd w:id="108"/>
       <w:r>
         <w:t xml:space="preserve"> – Зависимость времени моделирования от числа узлов сетки</w:t>
       </w:r>
@@ -37056,13 +37162,13 @@
         <w:pStyle w:val="1"/>
         <w:jc w:val="both"/>
       </w:pPr>
-      <w:bookmarkStart w:id="108" w:name="_Toc536553028"/>
-      <w:bookmarkStart w:id="109" w:name="_Toc8650653"/>
+      <w:bookmarkStart w:id="109" w:name="_Toc536553028"/>
+      <w:bookmarkStart w:id="110" w:name="_Toc8652233"/>
       <w:r>
         <w:lastRenderedPageBreak/>
         <w:t>Разработка элементов базы данных материалов учебно-демонстрационной программы</w:t>
       </w:r>
-      <w:bookmarkEnd w:id="109"/>
+      <w:bookmarkEnd w:id="110"/>
     </w:p>
     <w:p>
       <w:pPr>
@@ -37376,29 +37482,29 @@
           <w:lang w:val="en-US"/>
         </w:rPr>
       </w:pPr>
-      <w:bookmarkStart w:id="110" w:name="_Toc536553032"/>
-      <w:bookmarkStart w:id="111" w:name="_Toc8650654"/>
-      <w:bookmarkEnd w:id="108"/>
+      <w:bookmarkStart w:id="111" w:name="_Toc536553032"/>
+      <w:bookmarkStart w:id="112" w:name="_Toc8652234"/>
+      <w:bookmarkEnd w:id="109"/>
       <w:r>
         <w:t xml:space="preserve">Методика измерения </w:t>
       </w:r>
-      <w:bookmarkEnd w:id="110"/>
+      <w:bookmarkEnd w:id="111"/>
       <w:r>
         <w:t>параметров наполнителей</w:t>
       </w:r>
-      <w:bookmarkEnd w:id="111"/>
+      <w:bookmarkEnd w:id="112"/>
     </w:p>
     <w:p>
       <w:pPr>
         <w:pStyle w:val="3"/>
       </w:pPr>
-      <w:bookmarkStart w:id="112" w:name="_Toc536553035"/>
-      <w:bookmarkStart w:id="113" w:name="_Toc8650655"/>
+      <w:bookmarkStart w:id="113" w:name="_Toc536553035"/>
+      <w:bookmarkStart w:id="114" w:name="_Toc8652235"/>
       <w:r>
         <w:t>Методика измерения проницаемости</w:t>
       </w:r>
-      <w:bookmarkEnd w:id="112"/>
       <w:bookmarkEnd w:id="113"/>
+      <w:bookmarkEnd w:id="114"/>
     </w:p>
     <w:p>
       <w:pPr>
@@ -37751,7 +37857,7 @@
         <w:pStyle w:val="af1"/>
         <w:keepNext/>
       </w:pPr>
-      <w:bookmarkStart w:id="114" w:name="_Ref536636397"/>
+      <w:bookmarkStart w:id="115" w:name="_Ref536636397"/>
       <w:r>
         <w:rPr>
           <w:noProof/>
@@ -37819,7 +37925,7 @@
           <w:szCs w:val="28"/>
         </w:rPr>
       </w:pPr>
-      <w:bookmarkStart w:id="115" w:name="_Ref7110734"/>
+      <w:bookmarkStart w:id="116" w:name="_Ref7110734"/>
       <w:r>
         <w:t xml:space="preserve">Рисунок </w:t>
       </w:r>
@@ -37844,38 +37950,38 @@
         </w:rPr>
         <w:fldChar w:fldCharType="end"/>
       </w:r>
+      <w:bookmarkEnd w:id="116"/>
+      <w:r>
+        <w:t xml:space="preserve"> – </w:t>
+      </w:r>
+      <w:r>
+        <w:rPr>
+          <w:szCs w:val="28"/>
+        </w:rPr>
+        <w:t xml:space="preserve">Схема </w:t>
+      </w:r>
+      <w:r>
+        <w:rPr>
+          <w:color w:val="000000"/>
+          <w:szCs w:val="28"/>
+        </w:rPr>
+        <w:t>одноканального метода (А)</w:t>
+      </w:r>
+      <w:r>
+        <w:rPr>
+          <w:color w:val="000000"/>
+          <w:szCs w:val="28"/>
+        </w:rPr>
+        <w:br/>
+      </w:r>
+      <w:r>
+        <w:rPr>
+          <w:color w:val="000000"/>
+          <w:szCs w:val="28"/>
+        </w:rPr>
+        <w:t>и экспериментальная установка (Б).</w:t>
+      </w:r>
       <w:bookmarkEnd w:id="115"/>
-      <w:r>
-        <w:t xml:space="preserve"> – </w:t>
-      </w:r>
-      <w:r>
-        <w:rPr>
-          <w:szCs w:val="28"/>
-        </w:rPr>
-        <w:t xml:space="preserve">Схема </w:t>
-      </w:r>
-      <w:r>
-        <w:rPr>
-          <w:color w:val="000000"/>
-          <w:szCs w:val="28"/>
-        </w:rPr>
-        <w:t>одноканального метода (А)</w:t>
-      </w:r>
-      <w:r>
-        <w:rPr>
-          <w:color w:val="000000"/>
-          <w:szCs w:val="28"/>
-        </w:rPr>
-        <w:br/>
-      </w:r>
-      <w:r>
-        <w:rPr>
-          <w:color w:val="000000"/>
-          <w:szCs w:val="28"/>
-        </w:rPr>
-        <w:t>и экспериментальная установка (Б).</w:t>
-      </w:r>
-      <w:bookmarkEnd w:id="114"/>
     </w:p>
     <w:p>
       <w:pPr>
@@ -39023,21 +39129,21 @@
       <w:pPr>
         <w:pStyle w:val="3"/>
       </w:pPr>
-      <w:bookmarkStart w:id="116" w:name="_Toc531367325"/>
-      <w:bookmarkStart w:id="117" w:name="_Toc536553036"/>
-      <w:bookmarkStart w:id="118" w:name="_Toc8650656"/>
+      <w:bookmarkStart w:id="117" w:name="_Toc531367325"/>
+      <w:bookmarkStart w:id="118" w:name="_Toc536553036"/>
+      <w:bookmarkStart w:id="119" w:name="_Toc8652236"/>
       <w:r>
         <w:t>Методика измерения п</w:t>
       </w:r>
       <w:r>
         <w:t>ористост</w:t>
       </w:r>
-      <w:bookmarkEnd w:id="116"/>
+      <w:bookmarkEnd w:id="117"/>
       <w:r>
         <w:t>и</w:t>
       </w:r>
-      <w:bookmarkEnd w:id="117"/>
       <w:bookmarkEnd w:id="118"/>
+      <w:bookmarkEnd w:id="119"/>
     </w:p>
     <w:p>
       <w:pPr>
@@ -39421,33 +39527,33 @@
           <w:lang w:val="en-US"/>
         </w:rPr>
       </w:pPr>
-      <w:bookmarkStart w:id="119" w:name="_Toc8650657"/>
+      <w:bookmarkStart w:id="120" w:name="_Toc8652237"/>
       <w:r>
         <w:t>Методика измерения параметров связующих</w:t>
       </w:r>
-      <w:bookmarkEnd w:id="119"/>
+      <w:bookmarkEnd w:id="120"/>
     </w:p>
     <w:p>
       <w:pPr>
         <w:pStyle w:val="3"/>
       </w:pPr>
-      <w:bookmarkStart w:id="120" w:name="_Toc531367321"/>
-      <w:bookmarkStart w:id="121" w:name="_Toc536553033"/>
-      <w:bookmarkStart w:id="122" w:name="_Ref7112217"/>
-      <w:bookmarkStart w:id="123" w:name="_Toc8650658"/>
+      <w:bookmarkStart w:id="121" w:name="_Toc531367321"/>
+      <w:bookmarkStart w:id="122" w:name="_Toc536553033"/>
+      <w:bookmarkStart w:id="123" w:name="_Ref7112217"/>
+      <w:bookmarkStart w:id="124" w:name="_Toc8652238"/>
       <w:r>
         <w:t>Методика измерения в</w:t>
       </w:r>
       <w:r>
         <w:t>язкост</w:t>
       </w:r>
-      <w:bookmarkEnd w:id="120"/>
+      <w:bookmarkEnd w:id="121"/>
       <w:r>
         <w:t>и</w:t>
       </w:r>
-      <w:bookmarkEnd w:id="121"/>
       <w:bookmarkEnd w:id="122"/>
       <w:bookmarkEnd w:id="123"/>
+      <w:bookmarkEnd w:id="124"/>
     </w:p>
     <w:p>
       <w:pPr>
@@ -39986,7 +40092,7 @@
           <w:szCs w:val="28"/>
         </w:rPr>
       </w:pPr>
-      <w:bookmarkStart w:id="124" w:name="_Ref536636266"/>
+      <w:bookmarkStart w:id="125" w:name="_Ref536636266"/>
       <w:r>
         <w:t xml:space="preserve">Рисунок </w:t>
       </w:r>
@@ -40011,7 +40117,7 @@
         </w:rPr>
         <w:fldChar w:fldCharType="end"/>
       </w:r>
-      <w:bookmarkEnd w:id="124"/>
+      <w:bookmarkEnd w:id="125"/>
       <w:r>
         <w:t xml:space="preserve"> – </w:t>
       </w:r>
@@ -41376,13 +41482,13 @@
         <w:pStyle w:val="3"/>
         <w:jc w:val="both"/>
       </w:pPr>
-      <w:bookmarkStart w:id="125" w:name="_Toc6403524"/>
-      <w:bookmarkStart w:id="126" w:name="_Toc8650659"/>
+      <w:bookmarkStart w:id="126" w:name="_Toc6403524"/>
+      <w:bookmarkStart w:id="127" w:name="_Toc8652239"/>
       <w:r>
         <w:t>Методика измерения энергии активации вязкого течения связующего</w:t>
       </w:r>
-      <w:bookmarkEnd w:id="125"/>
       <w:bookmarkEnd w:id="126"/>
+      <w:bookmarkEnd w:id="127"/>
     </w:p>
     <w:p>
       <w:pPr>
@@ -42575,18 +42681,18 @@
       <w:pPr>
         <w:pStyle w:val="3"/>
       </w:pPr>
-      <w:bookmarkStart w:id="127" w:name="_Toc6403525"/>
-      <w:bookmarkStart w:id="128" w:name="_Ref7113568"/>
-      <w:bookmarkStart w:id="129" w:name="_Toc8650660"/>
+      <w:bookmarkStart w:id="128" w:name="_Toc6403525"/>
+      <w:bookmarkStart w:id="129" w:name="_Ref7113568"/>
+      <w:bookmarkStart w:id="130" w:name="_Toc8652240"/>
       <w:r>
         <w:t>Методика измерения времени ж</w:t>
       </w:r>
       <w:r>
         <w:t>изни связующего</w:t>
       </w:r>
-      <w:bookmarkEnd w:id="127"/>
       <w:bookmarkEnd w:id="128"/>
       <w:bookmarkEnd w:id="129"/>
+      <w:bookmarkEnd w:id="130"/>
     </w:p>
     <w:p>
       <w:pPr>
@@ -42875,7 +42981,7 @@
           <w:szCs w:val="28"/>
         </w:rPr>
       </w:pPr>
-      <w:bookmarkStart w:id="130" w:name="_Ref7112401"/>
+      <w:bookmarkStart w:id="131" w:name="_Ref7112401"/>
       <w:r>
         <w:t xml:space="preserve">Рисунок </w:t>
       </w:r>
@@ -42900,7 +43006,7 @@
         </w:rPr>
         <w:fldChar w:fldCharType="end"/>
       </w:r>
-      <w:bookmarkEnd w:id="130"/>
+      <w:bookmarkEnd w:id="131"/>
       <w:r>
         <w:t xml:space="preserve"> – </w:t>
       </w:r>
@@ -43373,8 +43479,8 @@
         <w:pStyle w:val="3"/>
         <w:jc w:val="both"/>
       </w:pPr>
-      <w:bookmarkStart w:id="131" w:name="_Toc6403526"/>
-      <w:bookmarkStart w:id="132" w:name="_Toc8650661"/>
+      <w:bookmarkStart w:id="132" w:name="_Toc6403526"/>
+      <w:bookmarkStart w:id="133" w:name="_Toc8652241"/>
       <w:r>
         <w:t xml:space="preserve">Методика </w:t>
       </w:r>
@@ -43391,8 +43497,8 @@
       <w:r>
         <w:t xml:space="preserve"> активации процесса отверждения</w:t>
       </w:r>
-      <w:bookmarkEnd w:id="131"/>
       <w:bookmarkEnd w:id="132"/>
+      <w:bookmarkEnd w:id="133"/>
       <w:proofErr w:type="gramEnd"/>
     </w:p>
     <w:p>
@@ -44599,12 +44705,12 @@
       <w:pPr>
         <w:pStyle w:val="1"/>
       </w:pPr>
-      <w:bookmarkStart w:id="133" w:name="_Toc8650662"/>
+      <w:bookmarkStart w:id="134" w:name="_Toc8652242"/>
       <w:r>
         <w:lastRenderedPageBreak/>
         <w:t>Достигнутые результаты и их оценка</w:t>
       </w:r>
-      <w:bookmarkEnd w:id="133"/>
+      <w:bookmarkEnd w:id="134"/>
     </w:p>
     <w:p>
       <w:pPr>
@@ -44855,8 +44961,8 @@
         <w:ind w:left="432"/>
         <w:jc w:val="center"/>
       </w:pPr>
-      <w:bookmarkStart w:id="134" w:name="_Toc425736"/>
-      <w:bookmarkStart w:id="135" w:name="_Toc8650663"/>
+      <w:bookmarkStart w:id="135" w:name="_Toc425736"/>
+      <w:bookmarkStart w:id="136" w:name="_Toc8652243"/>
       <w:r>
         <w:lastRenderedPageBreak/>
         <w:t>СПИСОК</w:t>
@@ -44873,8 +44979,8 @@
       <w:r>
         <w:t>ИСТОЧНИКОВ</w:t>
       </w:r>
-      <w:bookmarkEnd w:id="134"/>
       <w:bookmarkEnd w:id="135"/>
+      <w:bookmarkEnd w:id="136"/>
     </w:p>
     <w:p>
       <w:pPr>
@@ -44889,7 +44995,7 @@
           <w:lang w:val="en-US"/>
         </w:rPr>
       </w:pPr>
-      <w:bookmarkStart w:id="136" w:name="_Ref277125"/>
+      <w:bookmarkStart w:id="137" w:name="_Ref277125"/>
       <w:proofErr w:type="spellStart"/>
       <w:r>
         <w:rPr>
@@ -44930,7 +45036,7 @@
         </w:rPr>
         <w:t xml:space="preserve"> G. A. Simulation of LCM processes using cellular automats //The 10th International Conference on Flow Processes in Composite Materials (FPCM10) – 2010.</w:t>
       </w:r>
-      <w:bookmarkEnd w:id="136"/>
+      <w:bookmarkEnd w:id="137"/>
       <w:r>
         <w:rPr>
           <w:color w:val="222222"/>
@@ -44960,14 +45066,14 @@
           <w:szCs w:val="28"/>
         </w:rPr>
       </w:pPr>
-      <w:bookmarkStart w:id="137" w:name="_Ref277207"/>
+      <w:bookmarkStart w:id="138" w:name="_Ref277207"/>
       <w:r>
         <w:rPr>
           <w:szCs w:val="28"/>
         </w:rPr>
         <w:t>Френкель Я. И. Кинетическая теория жидкостей. Наука. – 1975.</w:t>
       </w:r>
-      <w:bookmarkEnd w:id="137"/>
+      <w:bookmarkEnd w:id="138"/>
     </w:p>
     <w:p>
       <w:pPr>
@@ -44982,7 +45088,7 @@
           <w:szCs w:val="28"/>
         </w:rPr>
       </w:pPr>
-      <w:bookmarkStart w:id="138" w:name="_Ref277309"/>
+      <w:bookmarkStart w:id="139" w:name="_Ref277309"/>
       <w:r>
         <w:rPr>
           <w:szCs w:val="28"/>
@@ -45003,7 +45109,7 @@
         </w:rPr>
         <w:t>, 2017.</w:t>
       </w:r>
-      <w:bookmarkEnd w:id="138"/>
+      <w:bookmarkEnd w:id="139"/>
     </w:p>
     <w:p>
       <w:pPr>
@@ -45018,7 +45124,7 @@
           <w:szCs w:val="28"/>
         </w:rPr>
       </w:pPr>
-      <w:bookmarkStart w:id="139" w:name="_Ref7110529"/>
+      <w:bookmarkStart w:id="140" w:name="_Ref7110529"/>
       <w:proofErr w:type="spellStart"/>
       <w:r>
         <w:rPr>
@@ -45171,7 +45277,7 @@
         </w:rPr>
         <w:t>).</w:t>
       </w:r>
-      <w:bookmarkEnd w:id="139"/>
+      <w:bookmarkEnd w:id="140"/>
       <w:r>
         <w:rPr>
           <w:iCs/>
@@ -45192,14 +45298,14 @@
           <w:szCs w:val="28"/>
         </w:rPr>
       </w:pPr>
-      <w:bookmarkStart w:id="140" w:name="_Ref277235"/>
+      <w:bookmarkStart w:id="141" w:name="_Ref277235"/>
       <w:r>
         <w:rPr>
           <w:szCs w:val="28"/>
         </w:rPr>
         <w:t>Щеглов Б. А., Сафонов А. А. Теоретические основы и прикладные задачи технологии композитов. – 2015.</w:t>
       </w:r>
-      <w:bookmarkEnd w:id="140"/>
+      <w:bookmarkEnd w:id="141"/>
     </w:p>
     <w:p>
       <w:pPr>
@@ -45213,7 +45319,7 @@
           <w:szCs w:val="28"/>
         </w:rPr>
       </w:pPr>
-      <w:bookmarkStart w:id="141" w:name="_Ref277293"/>
+      <w:bookmarkStart w:id="142" w:name="_Ref277293"/>
       <w:r>
         <w:rPr>
           <w:szCs w:val="28"/>
@@ -45234,7 +45340,7 @@
         </w:rPr>
         <w:t>. – 2015. – Т. 7. – №. 4 (29).</w:t>
       </w:r>
-      <w:bookmarkEnd w:id="141"/>
+      <w:bookmarkEnd w:id="142"/>
     </w:p>
     <w:p>
       <w:pPr>
@@ -45248,14 +45354,14 @@
           <w:szCs w:val="28"/>
         </w:rPr>
       </w:pPr>
-      <w:bookmarkStart w:id="142" w:name="_Ref277222"/>
+      <w:bookmarkStart w:id="143" w:name="_Ref277222"/>
       <w:r>
         <w:rPr>
           <w:szCs w:val="28"/>
         </w:rPr>
         <w:t>Никулин С.С., Чех А.С. Определение вязкости жидкости методом Стокса: методические указания. – Тамбов: Изд-во ГОУ ВПО ТГТУ, 2011.</w:t>
       </w:r>
-      <w:bookmarkEnd w:id="142"/>
+      <w:bookmarkEnd w:id="143"/>
     </w:p>
     <w:p>
       <w:pPr>
@@ -45322,7 +45428,7 @@
             <w:noProof/>
             <w:lang w:val="ru-RU"/>
           </w:rPr>
-          <w:t>3</w:t>
+          <w:t>72</w:t>
         </w:r>
         <w:r>
           <w:fldChar w:fldCharType="end"/>
@@ -50933,11 +51039,11 @@
         </c:dLbls>
         <c:marker val="1"/>
         <c:smooth val="0"/>
-        <c:axId val="91436544"/>
-        <c:axId val="91438464"/>
+        <c:axId val="91423104"/>
+        <c:axId val="91425024"/>
       </c:lineChart>
       <c:catAx>
-        <c:axId val="91436544"/>
+        <c:axId val="91423104"/>
         <c:scaling>
           <c:orientation val="minMax"/>
         </c:scaling>
@@ -50965,7 +51071,7 @@
         <c:majorTickMark val="out"/>
         <c:minorTickMark val="none"/>
         <c:tickLblPos val="nextTo"/>
-        <c:crossAx val="91438464"/>
+        <c:crossAx val="91425024"/>
         <c:crosses val="autoZero"/>
         <c:auto val="1"/>
         <c:lblAlgn val="ctr"/>
@@ -50973,7 +51079,7 @@
         <c:noMultiLvlLbl val="0"/>
       </c:catAx>
       <c:valAx>
-        <c:axId val="91438464"/>
+        <c:axId val="91425024"/>
         <c:scaling>
           <c:orientation val="minMax"/>
         </c:scaling>
@@ -51002,7 +51108,7 @@
         <c:majorTickMark val="out"/>
         <c:minorTickMark val="none"/>
         <c:tickLblPos val="nextTo"/>
-        <c:crossAx val="91436544"/>
+        <c:crossAx val="91423104"/>
         <c:crosses val="autoZero"/>
         <c:crossBetween val="between"/>
       </c:valAx>
@@ -51296,7 +51402,7 @@
 </file>
 
 <file path=customXml/itemProps1.xml><?xml version="1.0" encoding="utf-8"?>
-<ds:datastoreItem xmlns:ds="http://schemas.openxmlformats.org/officeDocument/2006/customXml" ds:itemID="{084377E6-045B-4CD6-AAA7-2841F430B411}">
+<ds:datastoreItem xmlns:ds="http://schemas.openxmlformats.org/officeDocument/2006/customXml" ds:itemID="{90BC208A-B55F-48EF-A5B4-DAAFC4331AA3}">
   <ds:schemaRefs>
     <ds:schemaRef ds:uri="http://schemas.openxmlformats.org/officeDocument/2006/bibliography"/>
   </ds:schemaRefs>

</xml_diff>